<commit_message>
hv supply assembly instructions
</commit_message>
<xml_diff>
--- a/Assembly Instructions and Troubleshooting Guide.docx
+++ b/Assembly Instructions and Troubleshooting Guide.docx
@@ -316,7 +316,7 @@
                           <pic:cNvPicPr preferRelativeResize="0"/>
                         </pic:nvPicPr>
                         <pic:blipFill>
-                          <a:blip r:embed="rId6"/>
+                          <a:blip r:embed="rId7"/>
                           <a:srcRect b="0" l="0" r="0" t="0"/>
                           <a:stretch>
                             <a:fillRect/>
@@ -411,7 +411,7 @@
                           <pic:cNvPicPr preferRelativeResize="0"/>
                         </pic:nvPicPr>
                         <pic:blipFill>
-                          <a:blip r:embed="rId7"/>
+                          <a:blip r:embed="rId8"/>
                           <a:srcRect b="0" l="0" r="0" t="0"/>
                           <a:stretch>
                             <a:fillRect/>
@@ -506,7 +506,7 @@
                           <pic:cNvPicPr preferRelativeResize="0"/>
                         </pic:nvPicPr>
                         <pic:blipFill>
-                          <a:blip r:embed="rId8"/>
+                          <a:blip r:embed="rId9"/>
                           <a:srcRect b="0" l="0" r="0" t="0"/>
                           <a:stretch>
                             <a:fillRect/>
@@ -669,7 +669,7 @@
                     <pic:cNvPicPr preferRelativeResize="0"/>
                   </pic:nvPicPr>
                   <pic:blipFill>
-                    <a:blip r:embed="rId9"/>
+                    <a:blip r:embed="rId10"/>
                     <a:srcRect b="0" l="0" r="0" t="0"/>
                     <a:stretch>
                       <a:fillRect/>
@@ -703,6 +703,40 @@
           <w:rtl w:val="0"/>
         </w:rPr>
         <w:t xml:space="preserve">Tools needed</w:t>
+      </w:r>
+    </w:p>
+    <w:p>
+      <w:pPr>
+        <w:spacing w:line="240" w:lineRule="auto"/>
+        <w:ind w:left="1080" w:firstLine="0"/>
+        <w:contextualSpacing w:val="0"/>
+        <w:jc w:val="both"/>
+        <w:rPr>
+          <w:rFonts w:ascii="Open Sans" w:cs="Open Sans" w:eastAsia="Open Sans" w:hAnsi="Open Sans"/>
+        </w:rPr>
+      </w:pPr>
+      <w:r>
+        <w:rPr>
+          <w:rFonts w:ascii="Open Sans" w:cs="Open Sans" w:eastAsia="Open Sans" w:hAnsi="Open Sans"/>
+          <w:rtl w:val="0"/>
+        </w:rPr>
+        <w:t xml:space="preserve">Drill press</w:t>
+      </w:r>
+    </w:p>
+    <w:p>
+      <w:pPr>
+        <w:spacing w:line="240" w:lineRule="auto"/>
+        <w:ind w:left="1080" w:firstLine="0"/>
+        <w:contextualSpacing w:val="0"/>
+        <w:jc w:val="both"/>
+        <w:rPr>
+          <w:rFonts w:ascii="Open Sans" w:cs="Open Sans" w:eastAsia="Open Sans" w:hAnsi="Open Sans"/>
+        </w:rPr>
+      </w:pPr>
+      <w:r>
+        <w:rPr>
+          <w:rtl w:val="0"/>
+        </w:rPr>
       </w:r>
     </w:p>
     <w:p>
@@ -1004,66 +1038,45 @@
           <w:rFonts w:ascii="Open Sans" w:cs="Open Sans" w:eastAsia="Open Sans" w:hAnsi="Open Sans"/>
           <w:rtl w:val="0"/>
         </w:rPr>
-        <w:t xml:space="preserve">). To make this part, solder the LED to the fabricated 1” round PCB (</w:t>
-      </w:r>
-      <w:commentRangeStart w:id="1"/>
-      <w:r>
-        <w:rPr>
-          <w:rFonts w:ascii="Open Sans" w:cs="Open Sans" w:eastAsia="Open Sans" w:hAnsi="Open Sans"/>
-          <w:color w:val="0000ff"/>
-          <w:rtl w:val="0"/>
-        </w:rPr>
-        <w:t xml:space="preserve">led_plate.PcbDoc</w:t>
-      </w:r>
-      <w:commentRangeEnd w:id="1"/>
-      <w:r>
-        <w:commentReference w:id="1"/>
-      </w:r>
-      <w:r>
-        <w:rPr>
-          <w:rFonts w:ascii="Open Sans" w:cs="Open Sans" w:eastAsia="Open Sans" w:hAnsi="Open Sans"/>
-          <w:rtl w:val="0"/>
-        </w:rPr>
-        <w:t xml:space="preserve">). Cut 2- 12” lengths of wire wrap </w:t>
+        <w:t xml:space="preserve">). To make this part, first fabricate the LED plate by cutting a 1”-diameter hole into perforated prototyping board, using a drill press and a 1” hole saw. Cut 2- 12” lengths of wire wrap </w:t>
+      </w:r>
+      <w:r>
+        <w:rPr>
+          <w:rFonts w:ascii="Open Sans" w:cs="Open Sans" w:eastAsia="Open Sans" w:hAnsi="Open Sans"/>
+          <w:rtl w:val="0"/>
+        </w:rPr>
+        <w:t xml:space="preserve">(</w:t>
+      </w:r>
+      <w:r>
+        <w:rPr>
+          <w:rFonts w:ascii="Open Sans" w:cs="Open Sans" w:eastAsia="Open Sans" w:hAnsi="Open Sans"/>
+          <w:i w:val="1"/>
+          <w:rtl w:val="0"/>
+        </w:rPr>
+        <w:t xml:space="preserve">R-30B-0050 (blue) </w:t>
+      </w:r>
+      <w:r>
+        <w:rPr>
+          <w:rFonts w:ascii="Open Sans" w:cs="Open Sans" w:eastAsia="Open Sans" w:hAnsi="Open Sans"/>
+          <w:i w:val="1"/>
+          <w:rtl w:val="0"/>
+        </w:rPr>
+        <w:t xml:space="preserve">and R-30W-0050 (white), </w:t>
+      </w:r>
+      <w:r>
+        <w:rPr>
+          <w:rFonts w:ascii="Open Sans" w:cs="Open Sans" w:eastAsia="Open Sans" w:hAnsi="Open Sans"/>
+          <w:i w:val="1"/>
+          <w:rtl w:val="0"/>
+        </w:rPr>
+        <w:t xml:space="preserve">Jonard Tools</w:t>
       </w:r>
       <w:r>
         <w:rPr>
           <w:rFonts w:ascii="Arial Unicode MS" w:cs="Arial Unicode MS" w:eastAsia="Arial Unicode MS" w:hAnsi="Arial Unicode MS"/>
           <w:rtl w:val="0"/>
         </w:rPr>
-        <w:t xml:space="preserve">(xxxx and yyyy, manuf), stripping ⅛-inch from the tips. Solder one wire to each of the LED pads as shown. Twist the wire wraps together. The LED may now be powered with either a continuous or modulated current source.</w:t>
-      </w:r>
-    </w:p>
-    <w:p>
-      <w:pPr>
-        <w:spacing w:line="240" w:lineRule="auto"/>
-        <w:contextualSpacing w:val="0"/>
-        <w:jc w:val="both"/>
-        <w:rPr>
-          <w:rFonts w:ascii="Open Sans" w:cs="Open Sans" w:eastAsia="Open Sans" w:hAnsi="Open Sans"/>
-        </w:rPr>
-      </w:pPr>
-      <w:r>
-        <w:rPr>
-          <w:rtl w:val="0"/>
-        </w:rPr>
-      </w:r>
-    </w:p>
-    <w:p>
-      <w:pPr>
-        <w:spacing w:line="240" w:lineRule="auto"/>
-        <w:contextualSpacing w:val="0"/>
-        <w:jc w:val="both"/>
-        <w:rPr>
-          <w:rFonts w:ascii="Open Sans" w:cs="Open Sans" w:eastAsia="Open Sans" w:hAnsi="Open Sans"/>
-        </w:rPr>
-      </w:pPr>
-      <w:r>
-        <w:rPr>
-          <w:rFonts w:ascii="Open Sans" w:cs="Open Sans" w:eastAsia="Open Sans" w:hAnsi="Open Sans"/>
-          <w:rtl w:val="0"/>
-        </w:rPr>
-        <w:t xml:space="preserve">[include picture of the solder pads here]</w:t>
+        <w:t xml:space="preserve">), stripping ⅛-inch from the tips. Solder one wire to each of the LED pads as shown. Twist the wire wraps together. The LED may now be powered with either a continuous or modulated current source.</w:t>
       </w:r>
     </w:p>
     <w:p>
@@ -1177,7 +1190,6 @@
         </w:rPr>
         <w:t xml:space="preserve"> The design is based of the application in the C4900 </w:t>
       </w:r>
-      <w:commentRangeStart w:id="2"/>
       <w:r>
         <w:rPr>
           <w:rFonts w:ascii="Open Sans" w:cs="Open Sans" w:eastAsia="Open Sans" w:hAnsi="Open Sans"/>
@@ -1185,10 +1197,6 @@
         </w:rPr>
         <w:t xml:space="preserve">datasheet</w:t>
       </w:r>
-      <w:commentRangeEnd w:id="2"/>
-      <w:r>
-        <w:commentReference w:id="2"/>
-      </w:r>
       <w:r>
         <w:rPr>
           <w:rFonts w:ascii="Open Sans" w:cs="Open Sans" w:eastAsia="Open Sans" w:hAnsi="Open Sans"/>
@@ -1230,7 +1238,6 @@
         </w:rPr>
         <w:t xml:space="preserve">First, </w:t>
       </w:r>
-      <w:commentRangeStart w:id="3"/>
       <w:r>
         <w:rPr>
           <w:rFonts w:ascii="Open Sans" w:cs="Open Sans" w:eastAsia="Open Sans" w:hAnsi="Open Sans"/>
@@ -1238,10 +1245,6 @@
         </w:rPr>
         <w:t xml:space="preserve">make the enclosure </w:t>
       </w:r>
-      <w:commentRangeEnd w:id="3"/>
-      <w:r>
-        <w:commentReference w:id="3"/>
-      </w:r>
       <w:r>
         <w:rPr>
           <w:rFonts w:ascii="Open Sans" w:cs="Open Sans" w:eastAsia="Open Sans" w:hAnsi="Open Sans"/>
@@ -1249,7 +1252,6 @@
         </w:rPr>
         <w:t xml:space="preserve"> according to </w:t>
       </w:r>
-      <w:commentRangeStart w:id="4"/>
       <w:r>
         <w:rPr>
           <w:rFonts w:ascii="Open Sans" w:cs="Open Sans" w:eastAsia="Open Sans" w:hAnsi="Open Sans"/>
@@ -1258,35 +1260,27 @@
         </w:rPr>
         <w:t xml:space="preserve">hvsupply_enc.dae</w:t>
       </w:r>
-      <w:commentRangeEnd w:id="4"/>
-      <w:r>
-        <w:commentReference w:id="4"/>
-      </w:r>
-      <w:r>
-        <w:rPr>
-          <w:rFonts w:ascii="Open Sans" w:cs="Open Sans" w:eastAsia="Open Sans" w:hAnsi="Open Sans"/>
-          <w:rtl w:val="0"/>
-        </w:rPr>
-        <w:t xml:space="preserve">. We recommend a Z” length of X”xY” aluminum tubing and sheet aluminum to cover the open ends, using X” set screws to secure the end plates. Drill a X” hole on the </w:t>
-      </w:r>
-      <w:commentRangeStart w:id="5"/>
-      <w:r>
-        <w:rPr>
-          <w:rFonts w:ascii="Open Sans" w:cs="Open Sans" w:eastAsia="Open Sans" w:hAnsi="Open Sans"/>
-          <w:rtl w:val="0"/>
-        </w:rPr>
-        <w:t xml:space="preserve">larger face</w:t>
-      </w:r>
-      <w:commentRangeEnd w:id="5"/>
-      <w:r>
-        <w:commentReference w:id="5"/>
-      </w:r>
-      <w:r>
-        <w:rPr>
-          <w:rFonts w:ascii="Open Sans" w:cs="Open Sans" w:eastAsia="Open Sans" w:hAnsi="Open Sans"/>
-          <w:rtl w:val="0"/>
-        </w:rPr>
-        <w:t xml:space="preserve"> opposite the tapered hole for the spacer. This will allow access to a potentiometer that will control the high voltage output.</w:t>
+      <w:r>
+        <w:rPr>
+          <w:rFonts w:ascii="Open Sans" w:cs="Open Sans" w:eastAsia="Open Sans" w:hAnsi="Open Sans"/>
+          <w:rtl w:val="0"/>
+        </w:rPr>
+        <w:t xml:space="preserve">. We recommend a 2” length of 2”x 2” aluminum tubing (</w:t>
+      </w:r>
+      <w:r>
+        <w:rPr>
+          <w:rFonts w:ascii="Open Sans" w:cs="Open Sans" w:eastAsia="Open Sans" w:hAnsi="Open Sans"/>
+          <w:i w:val="1"/>
+          <w:rtl w:val="0"/>
+        </w:rPr>
+        <w:t xml:space="preserve">6546K42, McMaster Carr</w:t>
+      </w:r>
+      <w:r>
+        <w:rPr>
+          <w:rFonts w:ascii="Open Sans" w:cs="Open Sans" w:eastAsia="Open Sans" w:hAnsi="Open Sans"/>
+          <w:rtl w:val="0"/>
+        </w:rPr>
+        <w:t xml:space="preserve">) and sheet aluminum to cover the open ends, using 3/8” set screws to secure the end plates. </w:t>
       </w:r>
     </w:p>
     <w:p>
@@ -1322,7 +1316,6 @@
         </w:rPr>
         <w:t xml:space="preserve">Next, make the controllable power supply circuit for the </w:t>
       </w:r>
-      <w:commentRangeStart w:id="6"/>
       <w:r>
         <w:rPr>
           <w:rFonts w:ascii="Open Sans" w:cs="Open Sans" w:eastAsia="Open Sans" w:hAnsi="Open Sans"/>
@@ -1330,10 +1323,6 @@
         </w:rPr>
         <w:t xml:space="preserve">C4900</w:t>
       </w:r>
-      <w:commentRangeEnd w:id="6"/>
-      <w:r>
-        <w:commentReference w:id="6"/>
-      </w:r>
       <w:r>
         <w:rPr>
           <w:rFonts w:ascii="Open Sans" w:cs="Open Sans" w:eastAsia="Open Sans" w:hAnsi="Open Sans"/>
@@ -1341,44 +1330,42 @@
         </w:rPr>
         <w:t xml:space="preserve"> high voltage power supply from Hamamatsu. and is provided by </w:t>
       </w:r>
-      <w:commentRangeStart w:id="7"/>
       <w:r>
         <w:rPr>
           <w:rFonts w:ascii="Open Sans" w:cs="Open Sans" w:eastAsia="Open Sans" w:hAnsi="Open Sans"/>
           <w:color w:val="0000ff"/>
           <w:rtl w:val="0"/>
         </w:rPr>
-        <w:t xml:space="preserve">hvsupply_schem.sch</w:t>
-      </w:r>
-      <w:commentRangeEnd w:id="7"/>
-      <w:r>
-        <w:commentReference w:id="7"/>
-      </w:r>
-      <w:r>
-        <w:rPr>
-          <w:rFonts w:ascii="Open Sans" w:cs="Open Sans" w:eastAsia="Open Sans" w:hAnsi="Open Sans"/>
-          <w:rtl w:val="0"/>
-        </w:rPr>
-        <w:t xml:space="preserve">. It is implemented on an </w:t>
-      </w:r>
-      <w:commentRangeStart w:id="8"/>
-      <w:r>
-        <w:rPr>
-          <w:rFonts w:ascii="Open Sans" w:cs="Open Sans" w:eastAsia="Open Sans" w:hAnsi="Open Sans"/>
-          <w:rtl w:val="0"/>
-        </w:rPr>
-        <w:t xml:space="preserve">X”xY”</w:t>
-      </w:r>
-      <w:commentRangeEnd w:id="8"/>
-      <w:r>
-        <w:commentReference w:id="8"/>
-      </w:r>
-      <w:r>
-        <w:rPr>
-          <w:rFonts w:ascii="Open Sans" w:cs="Open Sans" w:eastAsia="Open Sans" w:hAnsi="Open Sans"/>
-          <w:rtl w:val="0"/>
-        </w:rPr>
-        <w:t xml:space="preserve"> section of perforated circuit board () as shown. Leave approximately 3” of stranded wire for each of the V</w:t>
+        <w:t xml:space="preserve">hvsupply_schem.Sch</w:t>
+      </w:r>
+      <w:r>
+        <w:rPr>
+          <w:rFonts w:ascii="Open Sans" w:cs="Open Sans" w:eastAsia="Open Sans" w:hAnsi="Open Sans"/>
+          <w:color w:val="0000ff"/>
+          <w:rtl w:val="0"/>
+        </w:rPr>
+        <w:t xml:space="preserve">Doc</w:t>
+      </w:r>
+      <w:r>
+        <w:rPr>
+          <w:rFonts w:ascii="Open Sans" w:cs="Open Sans" w:eastAsia="Open Sans" w:hAnsi="Open Sans"/>
+          <w:rtl w:val="0"/>
+        </w:rPr>
+        <w:t xml:space="preserve">. It is implemented on an 1.8</w:t>
+      </w:r>
+      <w:r>
+        <w:rPr>
+          <w:rFonts w:ascii="Open Sans" w:cs="Open Sans" w:eastAsia="Open Sans" w:hAnsi="Open Sans"/>
+          <w:rtl w:val="0"/>
+        </w:rPr>
+        <w:t xml:space="preserve">” x 3.8”</w:t>
+      </w:r>
+      <w:r>
+        <w:rPr>
+          <w:rFonts w:ascii="Open Sans" w:cs="Open Sans" w:eastAsia="Open Sans" w:hAnsi="Open Sans"/>
+          <w:rtl w:val="0"/>
+        </w:rPr>
+        <w:t xml:space="preserve"> section of perforated circuit board. Leave approximately 3” of stranded wire for each of the V</w:t>
       </w:r>
       <w:r>
         <w:rPr>
@@ -1449,7 +1436,7 @@
           <w:rFonts w:ascii="Open Sans" w:cs="Open Sans" w:eastAsia="Open Sans" w:hAnsi="Open Sans"/>
         </w:rPr>
       </w:pPr>
-      <w:commentRangeStart w:id="9"/>
+      <w:commentRangeStart w:id="1"/>
       <w:r>
         <w:rPr>
           <w:rFonts w:ascii="Open Sans" w:cs="Open Sans" w:eastAsia="Open Sans" w:hAnsi="Open Sans"/>
@@ -1457,9 +1444,9 @@
         </w:rPr>
         <w:t xml:space="preserve">[insert annotated figures here of built power supply circuit and enclosure] </w:t>
       </w:r>
-      <w:commentRangeEnd w:id="9"/>
-      <w:r>
-        <w:commentReference w:id="9"/>
+      <w:commentRangeEnd w:id="1"/>
+      <w:r>
+        <w:commentReference w:id="1"/>
       </w:r>
       <w:r>
         <w:rPr>
@@ -1502,16 +1489,16 @@
           <wp:inline distB="114300" distT="114300" distL="114300" distR="114300">
             <wp:extent cx="233363" cy="233363"/>
             <wp:effectExtent b="0" l="0" r="0" t="0"/>
-            <wp:docPr descr="File:Green check.svg - Wikimedia Commons" id="7" name="image11.png"/>
+            <wp:docPr descr="File:Green check.svg - Wikimedia Commons" id="7" name="image10.png"/>
             <a:graphic>
               <a:graphicData uri="http://schemas.openxmlformats.org/drawingml/2006/picture">
                 <pic:pic>
                   <pic:nvPicPr>
-                    <pic:cNvPr descr="File:Green check.svg - Wikimedia Commons" id="0" name="image11.png"/>
+                    <pic:cNvPr descr="File:Green check.svg - Wikimedia Commons" id="0" name="image10.png"/>
                     <pic:cNvPicPr preferRelativeResize="0"/>
                   </pic:nvPicPr>
                   <pic:blipFill>
-                    <a:blip r:embed="rId10"/>
+                    <a:blip r:embed="rId11"/>
                     <a:srcRect b="0" l="0" r="0" t="0"/>
                     <a:stretch>
                       <a:fillRect/>
@@ -1557,7 +1544,6 @@
         </w:rPr>
         <w:t xml:space="preserve">The high voltage output should vary linearly with the number of turns on the potentiometer, at a rate of </w:t>
       </w:r>
-      <w:commentRangeStart w:id="10"/>
       <w:r>
         <w:rPr>
           <w:rFonts w:ascii="Open Sans" w:cs="Open Sans" w:eastAsia="Open Sans" w:hAnsi="Open Sans"/>
@@ -1565,10 +1551,6 @@
         </w:rPr>
         <w:t xml:space="preserve">~90V per turn.</w:t>
       </w:r>
-      <w:commentRangeEnd w:id="10"/>
-      <w:r>
-        <w:commentReference w:id="10"/>
-      </w:r>
       <w:r>
         <w:rPr>
           <w:rFonts w:ascii="Open Sans" w:cs="Open Sans" w:eastAsia="Open Sans" w:hAnsi="Open Sans"/>
@@ -1590,6 +1572,38 @@
           <w:rtl w:val="0"/>
         </w:rPr>
         <w:t xml:space="preserve">with a conventional multimeter without surpassing its maximum operating range.</w:t>
+      </w:r>
+    </w:p>
+    <w:p>
+      <w:pPr>
+        <w:spacing w:line="240" w:lineRule="auto"/>
+        <w:ind w:left="720" w:firstLine="0"/>
+        <w:contextualSpacing w:val="0"/>
+        <w:jc w:val="both"/>
+        <w:rPr>
+          <w:rFonts w:ascii="Open Sans" w:cs="Open Sans" w:eastAsia="Open Sans" w:hAnsi="Open Sans"/>
+        </w:rPr>
+      </w:pPr>
+      <w:r>
+        <w:rPr>
+          <w:rtl w:val="0"/>
+        </w:rPr>
+      </w:r>
+    </w:p>
+    <w:p>
+      <w:pPr>
+        <w:spacing w:line="240" w:lineRule="auto"/>
+        <w:ind w:left="720" w:firstLine="0"/>
+        <w:contextualSpacing w:val="0"/>
+        <w:jc w:val="both"/>
+        <w:rPr>
+          <w:rFonts w:ascii="Open Sans" w:cs="Open Sans" w:eastAsia="Open Sans" w:hAnsi="Open Sans"/>
+        </w:rPr>
+      </w:pPr>
+      <w:r>
+        <w:rPr>
+          <w:rtl w:val="0"/>
+        </w:rPr>
       </w:r>
     </w:p>
     <w:p>
@@ -1819,7 +1833,7 @@
           <w:rFonts w:ascii="Open Sans" w:cs="Open Sans" w:eastAsia="Open Sans" w:hAnsi="Open Sans"/>
         </w:rPr>
       </w:pPr>
-      <w:commentRangeStart w:id="11"/>
+      <w:commentRangeStart w:id="2"/>
       <w:r>
         <w:rPr>
           <w:rFonts w:ascii="Open Sans" w:cs="Open Sans" w:eastAsia="Open Sans" w:hAnsi="Open Sans"/>
@@ -1827,9 +1841,9 @@
         </w:rPr>
         <w:t xml:space="preserve">  </w:t>
       </w:r>
-      <w:commentRangeEnd w:id="11"/>
-      <w:r>
-        <w:commentReference w:id="11"/>
+      <w:commentRangeEnd w:id="2"/>
+      <w:r>
+        <w:commentReference w:id="2"/>
       </w:r>
       <w:r>
         <w:rPr>
@@ -1871,16 +1885,16 @@
           <wp:inline distB="114300" distT="114300" distL="114300" distR="114300">
             <wp:extent cx="5033755" cy="3405188"/>
             <wp:effectExtent b="0" l="0" r="0" t="0"/>
-            <wp:docPr id="6" name="image10.png"/>
+            <wp:docPr id="6" name="image9.png"/>
             <a:graphic>
               <a:graphicData uri="http://schemas.openxmlformats.org/drawingml/2006/picture">
                 <pic:pic>
                   <pic:nvPicPr>
-                    <pic:cNvPr id="0" name="image10.png"/>
+                    <pic:cNvPr id="0" name="image9.png"/>
                     <pic:cNvPicPr preferRelativeResize="0"/>
                   </pic:nvPicPr>
                   <pic:blipFill>
-                    <a:blip r:embed="rId11"/>
+                    <a:blip r:embed="rId12"/>
                     <a:srcRect b="0" l="0" r="0" t="0"/>
                     <a:stretch>
                       <a:fillRect/>
@@ -2063,7 +2077,7 @@
           <w:rFonts w:ascii="Open Sans" w:cs="Open Sans" w:eastAsia="Open Sans" w:hAnsi="Open Sans"/>
           <w:rtl w:val="0"/>
         </w:rPr>
-        <w:t xml:space="preserve">), such that it is flush with the other end of the adapter. Place inside the focusing lens, such that the convex surface touches the retaining ring. Secure the lens with a second retaining ring. Next, use the 1/16” alan key to position the adapter within the 1” lens tube (</w:t>
+        <w:t xml:space="preserve">), such that it is flush with the other end of the adapter. Place inside the focusing lens, such that the convex surface touches the retaining ring. Secure the lens with a second retaining ring. Next, use the 1/16” Alan Key to position the adapter within the 1” lens tube (</w:t>
       </w:r>
       <w:r>
         <w:rPr>
@@ -2382,7 +2396,7 @@
                     <pic:cNvPicPr preferRelativeResize="0"/>
                   </pic:nvPicPr>
                   <pic:blipFill>
-                    <a:blip r:embed="rId12"/>
+                    <a:blip r:embed="rId13"/>
                     <a:srcRect b="0" l="0" r="0" t="0"/>
                     <a:stretch>
                       <a:fillRect/>
@@ -2587,8 +2601,8 @@
         </w:rPr>
         <w:t xml:space="preserve">) and then the </w:t>
       </w:r>
-      <w:commentRangeStart w:id="12"/>
-      <w:commentRangeStart w:id="13"/>
+      <w:commentRangeStart w:id="3"/>
+      <w:commentRangeStart w:id="4"/>
       <w:r>
         <w:rPr>
           <w:rFonts w:ascii="Open Sans" w:cs="Open Sans" w:eastAsia="Open Sans" w:hAnsi="Open Sans"/>
@@ -2596,13 +2610,13 @@
         </w:rPr>
         <w:t xml:space="preserve">PMT onto the detection assembly</w:t>
       </w:r>
-      <w:commentRangeEnd w:id="12"/>
-      <w:r>
-        <w:commentReference w:id="12"/>
-      </w:r>
-      <w:commentRangeEnd w:id="13"/>
-      <w:r>
-        <w:commentReference w:id="13"/>
+      <w:commentRangeEnd w:id="3"/>
+      <w:r>
+        <w:commentReference w:id="3"/>
+      </w:r>
+      <w:commentRangeEnd w:id="4"/>
+      <w:r>
+        <w:commentReference w:id="4"/>
       </w:r>
       <w:r>
         <w:rPr>
@@ -2673,137 +2687,6 @@
                 <pic:pic>
                   <pic:nvPicPr>
                     <pic:cNvPr descr="File:Green check.svg - Wikimedia Commons" id="0" name="image7.png"/>
-                    <pic:cNvPicPr preferRelativeResize="0"/>
-                  </pic:nvPicPr>
-                  <pic:blipFill>
-                    <a:blip r:embed="rId13"/>
-                    <a:srcRect b="0" l="0" r="0" t="0"/>
-                    <a:stretch>
-                      <a:fillRect/>
-                    </a:stretch>
-                  </pic:blipFill>
-                  <pic:spPr>
-                    <a:xfrm>
-                      <a:off x="0" y="0"/>
-                      <a:ext cx="233363" cy="233363"/>
-                    </a:xfrm>
-                    <a:prstGeom prst="rect"/>
-                    <a:ln/>
-                  </pic:spPr>
-                </pic:pic>
-              </a:graphicData>
-            </a:graphic>
-          </wp:inline>
-        </w:drawing>
-      </w:r>
-      <w:r>
-        <w:rPr>
-          <w:rFonts w:ascii="Open Sans" w:cs="Open Sans" w:eastAsia="Open Sans" w:hAnsi="Open Sans"/>
-          <w:b w:val="1"/>
-          <w:rtl w:val="0"/>
-        </w:rPr>
-        <w:t xml:space="preserve">Delivery path a</w:t>
-      </w:r>
-      <w:r>
-        <w:rPr>
-          <w:rFonts w:ascii="Open Sans" w:cs="Open Sans" w:eastAsia="Open Sans" w:hAnsi="Open Sans"/>
-          <w:b w:val="1"/>
-          <w:rtl w:val="0"/>
-        </w:rPr>
-        <w:t xml:space="preserve">lignmen</w:t>
-      </w:r>
-      <w:r>
-        <w:rPr>
-          <w:rFonts w:ascii="Open Sans" w:cs="Open Sans" w:eastAsia="Open Sans" w:hAnsi="Open Sans"/>
-          <w:b w:val="1"/>
-          <w:rtl w:val="0"/>
-        </w:rPr>
-        <w:t xml:space="preserve">t</w:t>
-      </w:r>
-    </w:p>
-    <w:p>
-      <w:pPr>
-        <w:spacing w:line="240" w:lineRule="auto"/>
-        <w:ind w:left="1080" w:firstLine="0"/>
-        <w:contextualSpacing w:val="0"/>
-        <w:jc w:val="both"/>
-        <w:rPr>
-          <w:rFonts w:ascii="Open Sans" w:cs="Open Sans" w:eastAsia="Open Sans" w:hAnsi="Open Sans"/>
-        </w:rPr>
-      </w:pPr>
-      <w:r>
-        <w:rPr>
-          <w:rFonts w:ascii="Open Sans" w:cs="Open Sans" w:eastAsia="Open Sans" w:hAnsi="Open Sans"/>
-          <w:rtl w:val="0"/>
-        </w:rPr>
-        <w:t xml:space="preserve">To test for alignment of the beam, supply the LED with 2 mA of continuous current from a current source. Using the optical power meter, check the excitation output of the fiber tether. The dichroic will be at the desired 45 degree angle when the the output is maximized. If the model is built as specified, the system will output </w:t>
-      </w:r>
-      <w:commentRangeStart w:id="14"/>
-      <w:r>
-        <w:rPr>
-          <w:rFonts w:ascii="Open Sans" w:cs="Open Sans" w:eastAsia="Open Sans" w:hAnsi="Open Sans"/>
-          <w:rtl w:val="0"/>
-        </w:rPr>
-        <w:t xml:space="preserve">xx uW</w:t>
-      </w:r>
-      <w:commentRangeEnd w:id="14"/>
-      <w:r>
-        <w:commentReference w:id="14"/>
-      </w:r>
-      <w:r>
-        <w:rPr>
-          <w:rFonts w:ascii="Open Sans" w:cs="Open Sans" w:eastAsia="Open Sans" w:hAnsi="Open Sans"/>
-          <w:rtl w:val="0"/>
-        </w:rPr>
-        <w:t xml:space="preserve"> when the LED is supplied with 2 mA of continuous current.</w:t>
-      </w:r>
-      <w:r>
-        <w:rPr>
-          <w:rtl w:val="0"/>
-        </w:rPr>
-      </w:r>
-    </w:p>
-    <w:p>
-      <w:pPr>
-        <w:spacing w:line="240" w:lineRule="auto"/>
-        <w:ind w:left="1080" w:firstLine="0"/>
-        <w:contextualSpacing w:val="0"/>
-        <w:jc w:val="both"/>
-        <w:rPr>
-          <w:rFonts w:ascii="Open Sans" w:cs="Open Sans" w:eastAsia="Open Sans" w:hAnsi="Open Sans"/>
-        </w:rPr>
-      </w:pPr>
-      <w:r>
-        <w:rPr>
-          <w:rtl w:val="0"/>
-        </w:rPr>
-      </w:r>
-    </w:p>
-    <w:p>
-      <w:pPr>
-        <w:spacing w:line="240" w:lineRule="auto"/>
-        <w:contextualSpacing w:val="0"/>
-        <w:jc w:val="both"/>
-        <w:rPr>
-          <w:rFonts w:ascii="Open Sans" w:cs="Open Sans" w:eastAsia="Open Sans" w:hAnsi="Open Sans"/>
-          <w:b w:val="1"/>
-        </w:rPr>
-      </w:pPr>
-      <w:r>
-        <w:rPr>
-          <w:rFonts w:ascii="Open Sans" w:cs="Open Sans" w:eastAsia="Open Sans" w:hAnsi="Open Sans"/>
-          <w:b w:val="1"/>
-        </w:rPr>
-        <w:drawing>
-          <wp:inline distB="114300" distT="114300" distL="114300" distR="114300">
-            <wp:extent cx="233363" cy="233363"/>
-            <wp:effectExtent b="0" l="0" r="0" t="0"/>
-            <wp:docPr descr="File:Green check.svg - Wikimedia Commons" id="3" name="image6.png"/>
-            <a:graphic>
-              <a:graphicData uri="http://schemas.openxmlformats.org/drawingml/2006/picture">
-                <pic:pic>
-                  <pic:nvPicPr>
-                    <pic:cNvPr descr="File:Green check.svg - Wikimedia Commons" id="0" name="image6.png"/>
                     <pic:cNvPicPr preferRelativeResize="0"/>
                   </pic:nvPicPr>
                   <pic:blipFill>
@@ -2833,6 +2716,137 @@
           <w:b w:val="1"/>
           <w:rtl w:val="0"/>
         </w:rPr>
+        <w:t xml:space="preserve">Delivery path a</w:t>
+      </w:r>
+      <w:r>
+        <w:rPr>
+          <w:rFonts w:ascii="Open Sans" w:cs="Open Sans" w:eastAsia="Open Sans" w:hAnsi="Open Sans"/>
+          <w:b w:val="1"/>
+          <w:rtl w:val="0"/>
+        </w:rPr>
+        <w:t xml:space="preserve">lignmen</w:t>
+      </w:r>
+      <w:r>
+        <w:rPr>
+          <w:rFonts w:ascii="Open Sans" w:cs="Open Sans" w:eastAsia="Open Sans" w:hAnsi="Open Sans"/>
+          <w:b w:val="1"/>
+          <w:rtl w:val="0"/>
+        </w:rPr>
+        <w:t xml:space="preserve">t</w:t>
+      </w:r>
+    </w:p>
+    <w:p>
+      <w:pPr>
+        <w:spacing w:line="240" w:lineRule="auto"/>
+        <w:ind w:left="1080" w:firstLine="0"/>
+        <w:contextualSpacing w:val="0"/>
+        <w:jc w:val="both"/>
+        <w:rPr>
+          <w:rFonts w:ascii="Open Sans" w:cs="Open Sans" w:eastAsia="Open Sans" w:hAnsi="Open Sans"/>
+        </w:rPr>
+      </w:pPr>
+      <w:r>
+        <w:rPr>
+          <w:rFonts w:ascii="Open Sans" w:cs="Open Sans" w:eastAsia="Open Sans" w:hAnsi="Open Sans"/>
+          <w:rtl w:val="0"/>
+        </w:rPr>
+        <w:t xml:space="preserve">To test for alignment of the beam, supply the LED with 2 mA of continuous current from a current source. Using the optical power meter, check the excitation output of the fiber tether. The dichroic will be at the desired 45 degree angle when the the output is maximized. If the model is built as specified, the system will output </w:t>
+      </w:r>
+      <w:commentRangeStart w:id="5"/>
+      <w:r>
+        <w:rPr>
+          <w:rFonts w:ascii="Open Sans" w:cs="Open Sans" w:eastAsia="Open Sans" w:hAnsi="Open Sans"/>
+          <w:rtl w:val="0"/>
+        </w:rPr>
+        <w:t xml:space="preserve">xx uW</w:t>
+      </w:r>
+      <w:commentRangeEnd w:id="5"/>
+      <w:r>
+        <w:commentReference w:id="5"/>
+      </w:r>
+      <w:r>
+        <w:rPr>
+          <w:rFonts w:ascii="Open Sans" w:cs="Open Sans" w:eastAsia="Open Sans" w:hAnsi="Open Sans"/>
+          <w:rtl w:val="0"/>
+        </w:rPr>
+        <w:t xml:space="preserve"> when the LED is supplied with 2 mA of continuous current.</w:t>
+      </w:r>
+      <w:r>
+        <w:rPr>
+          <w:rtl w:val="0"/>
+        </w:rPr>
+      </w:r>
+    </w:p>
+    <w:p>
+      <w:pPr>
+        <w:spacing w:line="240" w:lineRule="auto"/>
+        <w:ind w:left="1080" w:firstLine="0"/>
+        <w:contextualSpacing w:val="0"/>
+        <w:jc w:val="both"/>
+        <w:rPr>
+          <w:rFonts w:ascii="Open Sans" w:cs="Open Sans" w:eastAsia="Open Sans" w:hAnsi="Open Sans"/>
+        </w:rPr>
+      </w:pPr>
+      <w:r>
+        <w:rPr>
+          <w:rtl w:val="0"/>
+        </w:rPr>
+      </w:r>
+    </w:p>
+    <w:p>
+      <w:pPr>
+        <w:spacing w:line="240" w:lineRule="auto"/>
+        <w:contextualSpacing w:val="0"/>
+        <w:jc w:val="both"/>
+        <w:rPr>
+          <w:rFonts w:ascii="Open Sans" w:cs="Open Sans" w:eastAsia="Open Sans" w:hAnsi="Open Sans"/>
+          <w:b w:val="1"/>
+        </w:rPr>
+      </w:pPr>
+      <w:r>
+        <w:rPr>
+          <w:rFonts w:ascii="Open Sans" w:cs="Open Sans" w:eastAsia="Open Sans" w:hAnsi="Open Sans"/>
+          <w:b w:val="1"/>
+        </w:rPr>
+        <w:drawing>
+          <wp:inline distB="114300" distT="114300" distL="114300" distR="114300">
+            <wp:extent cx="233363" cy="233363"/>
+            <wp:effectExtent b="0" l="0" r="0" t="0"/>
+            <wp:docPr descr="File:Green check.svg - Wikimedia Commons" id="3" name="image6.png"/>
+            <a:graphic>
+              <a:graphicData uri="http://schemas.openxmlformats.org/drawingml/2006/picture">
+                <pic:pic>
+                  <pic:nvPicPr>
+                    <pic:cNvPr descr="File:Green check.svg - Wikimedia Commons" id="0" name="image6.png"/>
+                    <pic:cNvPicPr preferRelativeResize="0"/>
+                  </pic:nvPicPr>
+                  <pic:blipFill>
+                    <a:blip r:embed="rId15"/>
+                    <a:srcRect b="0" l="0" r="0" t="0"/>
+                    <a:stretch>
+                      <a:fillRect/>
+                    </a:stretch>
+                  </pic:blipFill>
+                  <pic:spPr>
+                    <a:xfrm>
+                      <a:off x="0" y="0"/>
+                      <a:ext cx="233363" cy="233363"/>
+                    </a:xfrm>
+                    <a:prstGeom prst="rect"/>
+                    <a:ln/>
+                  </pic:spPr>
+                </pic:pic>
+              </a:graphicData>
+            </a:graphic>
+          </wp:inline>
+        </w:drawing>
+      </w:r>
+      <w:r>
+        <w:rPr>
+          <w:rFonts w:ascii="Open Sans" w:cs="Open Sans" w:eastAsia="Open Sans" w:hAnsi="Open Sans"/>
+          <w:b w:val="1"/>
+          <w:rtl w:val="0"/>
+        </w:rPr>
         <w:t xml:space="preserve">Excitation path a</w:t>
       </w:r>
       <w:r>
@@ -2850,6 +2864,41 @@
           <w:rtl w:val="0"/>
         </w:rPr>
         <w:t xml:space="preserve">t</w:t>
+      </w:r>
+    </w:p>
+    <w:p>
+      <w:pPr>
+        <w:spacing w:line="240" w:lineRule="auto"/>
+        <w:ind w:left="1080" w:firstLine="0"/>
+        <w:contextualSpacing w:val="0"/>
+        <w:jc w:val="both"/>
+        <w:rPr>
+          <w:rFonts w:ascii="Open Sans" w:cs="Open Sans" w:eastAsia="Open Sans" w:hAnsi="Open Sans"/>
+        </w:rPr>
+      </w:pPr>
+      <w:r>
+        <w:rPr>
+          <w:rFonts w:ascii="Open Sans" w:cs="Open Sans" w:eastAsia="Open Sans" w:hAnsi="Open Sans"/>
+          <w:rtl w:val="0"/>
+        </w:rPr>
+        <w:t xml:space="preserve">After disconnecting the PMT from the optical system, feed a white light into the output of the optical tether such that it propagates back to the system. The spot at the mouth of the remaining detection arm should be </w:t>
+      </w:r>
+      <w:commentRangeStart w:id="6"/>
+      <w:r>
+        <w:rPr>
+          <w:rFonts w:ascii="Open Sans" w:cs="Open Sans" w:eastAsia="Open Sans" w:hAnsi="Open Sans"/>
+          <w:rtl w:val="0"/>
+        </w:rPr>
+        <w:t xml:space="preserve">xx mm in size, as pictured below.  </w:t>
+      </w:r>
+      <w:commentRangeEnd w:id="6"/>
+      <w:r>
+        <w:commentReference w:id="6"/>
+      </w:r>
+      <w:r>
+        <w:rPr>
+          <w:rtl w:val="0"/>
+        </w:rPr>
       </w:r>
     </w:p>
     <w:p>
@@ -2866,23 +2915,80 @@
       </w:pPr>
       <w:r>
         <w:rPr>
-          <w:rFonts w:ascii="Open Sans" w:cs="Open Sans" w:eastAsia="Open Sans" w:hAnsi="Open Sans"/>
-          <w:rtl w:val="0"/>
-        </w:rPr>
-        <w:t xml:space="preserve">After disconnecting the PMT from the optical system, feed a white light into the output of the optical tether such that it propagates back to the system. The spot at the mouth of the remaining detection arm should be </w:t>
-      </w:r>
-      <w:commentRangeStart w:id="15"/>
-      <w:r>
-        <w:rPr>
-          <w:rFonts w:ascii="Open Sans" w:cs="Open Sans" w:eastAsia="Open Sans" w:hAnsi="Open Sans"/>
-          <w:rtl w:val="0"/>
-        </w:rPr>
-        <w:t xml:space="preserve">xx mm in size, as pictured below.  </w:t>
-      </w:r>
-      <w:commentRangeEnd w:id="15"/>
-      <w:r>
-        <w:commentReference w:id="15"/>
-      </w:r>
+          <w:rtl w:val="0"/>
+        </w:rPr>
+      </w:r>
+    </w:p>
+    <w:p>
+      <w:pPr>
+        <w:spacing w:line="240" w:lineRule="auto"/>
+        <w:ind w:left="1080" w:firstLine="0"/>
+        <w:contextualSpacing w:val="0"/>
+        <w:jc w:val="both"/>
+        <w:rPr>
+          <w:rFonts w:ascii="Open Sans" w:cs="Open Sans" w:eastAsia="Open Sans" w:hAnsi="Open Sans"/>
+          <w:sz w:val="24"/>
+          <w:szCs w:val="24"/>
+        </w:rPr>
+      </w:pPr>
+      <w:r>
+        <w:rPr>
+          <w:rtl w:val="0"/>
+        </w:rPr>
+      </w:r>
+    </w:p>
+    <w:p>
+      <w:pPr>
+        <w:spacing w:line="240" w:lineRule="auto"/>
+        <w:ind w:left="0" w:firstLine="0"/>
+        <w:contextualSpacing w:val="0"/>
+        <w:jc w:val="both"/>
+        <w:rPr>
+          <w:rFonts w:ascii="Open Sans" w:cs="Open Sans" w:eastAsia="Open Sans" w:hAnsi="Open Sans"/>
+          <w:sz w:val="24"/>
+          <w:szCs w:val="24"/>
+        </w:rPr>
+      </w:pPr>
+      <w:r>
+        <w:rPr>
+          <w:rtl w:val="0"/>
+        </w:rPr>
+      </w:r>
+    </w:p>
+    <w:p>
+      <w:pPr>
+        <w:spacing w:line="240" w:lineRule="auto"/>
+        <w:ind w:left="0" w:firstLine="0"/>
+        <w:contextualSpacing w:val="0"/>
+        <w:jc w:val="both"/>
+        <w:rPr>
+          <w:rFonts w:ascii="Open Sans" w:cs="Open Sans" w:eastAsia="Open Sans" w:hAnsi="Open Sans"/>
+          <w:sz w:val="24"/>
+          <w:szCs w:val="24"/>
+        </w:rPr>
+      </w:pPr>
+      <w:r>
+        <w:rPr>
+          <w:rFonts w:ascii="Open Sans" w:cs="Open Sans" w:eastAsia="Open Sans" w:hAnsi="Open Sans"/>
+          <w:sz w:val="24"/>
+          <w:szCs w:val="24"/>
+          <w:rtl w:val="0"/>
+        </w:rPr>
+        <w:t xml:space="preserve">References</w:t>
+      </w:r>
+    </w:p>
+    <w:p>
+      <w:pPr>
+        <w:spacing w:line="240" w:lineRule="auto"/>
+        <w:ind w:left="0" w:firstLine="0"/>
+        <w:contextualSpacing w:val="0"/>
+        <w:jc w:val="both"/>
+        <w:rPr>
+          <w:rFonts w:ascii="Open Sans" w:cs="Open Sans" w:eastAsia="Open Sans" w:hAnsi="Open Sans"/>
+          <w:sz w:val="24"/>
+          <w:szCs w:val="24"/>
+        </w:rPr>
+      </w:pPr>
       <w:r>
         <w:br w:type="page"/>
       </w:r>
@@ -2974,7 +3080,7 @@
                     <pic:cNvPicPr preferRelativeResize="0"/>
                   </pic:nvPicPr>
                   <pic:blipFill>
-                    <a:blip r:embed="rId15"/>
+                    <a:blip r:embed="rId16"/>
                     <a:srcRect b="0" l="0" r="0" t="0"/>
                     <a:stretch>
                       <a:fillRect/>
@@ -3150,7 +3256,7 @@
         </w:rPr>
         <w:t xml:space="preserve">The model of the LIA enclosure is specified in </w:t>
       </w:r>
-      <w:commentRangeStart w:id="16"/>
+      <w:commentRangeStart w:id="7"/>
       <w:r>
         <w:rPr>
           <w:rFonts w:ascii="Open Sans" w:cs="Open Sans" w:eastAsia="Open Sans" w:hAnsi="Open Sans"/>
@@ -3158,9 +3264,9 @@
         </w:rPr>
         <w:t xml:space="preserve">lia_enc.dae</w:t>
       </w:r>
-      <w:commentRangeEnd w:id="16"/>
-      <w:r>
-        <w:commentReference w:id="16"/>
+      <w:commentRangeEnd w:id="7"/>
+      <w:r>
+        <w:commentReference w:id="7"/>
       </w:r>
       <w:r>
         <w:rPr>
@@ -3250,7 +3356,7 @@
         </w:rPr>
         <w:t xml:space="preserve">pdf. Drill a hole in the pcb, avoiding the traces, to allow for a set screw to </w:t>
       </w:r>
-      <w:commentRangeStart w:id="17"/>
+      <w:commentRangeStart w:id="8"/>
       <w:r>
         <w:rPr>
           <w:rFonts w:ascii="Open Sans" w:cs="Open Sans" w:eastAsia="Open Sans" w:hAnsi="Open Sans"/>
@@ -3258,9 +3364,9 @@
         </w:rPr>
         <w:t xml:space="preserve">separate the PCB from the enclosur</w:t>
       </w:r>
-      <w:commentRangeEnd w:id="17"/>
-      <w:r>
-        <w:commentReference w:id="17"/>
+      <w:commentRangeEnd w:id="8"/>
+      <w:r>
+        <w:commentReference w:id="8"/>
       </w:r>
       <w:r>
         <w:rPr>
@@ -3380,85 +3486,12 @@
           <wp:inline distB="114300" distT="114300" distL="114300" distR="114300">
             <wp:extent cx="233363" cy="233363"/>
             <wp:effectExtent b="0" l="0" r="0" t="0"/>
-            <wp:docPr descr="File:Green check.svg - Wikimedia Commons" id="1" name="image4.png"/>
+            <wp:docPr descr="File:Green check.svg - Wikimedia Commons" id="1" name="image2.png"/>
             <a:graphic>
               <a:graphicData uri="http://schemas.openxmlformats.org/drawingml/2006/picture">
                 <pic:pic>
                   <pic:nvPicPr>
-                    <pic:cNvPr descr="File:Green check.svg - Wikimedia Commons" id="0" name="image4.png"/>
-                    <pic:cNvPicPr preferRelativeResize="0"/>
-                  </pic:nvPicPr>
-                  <pic:blipFill>
-                    <a:blip r:embed="rId16"/>
-                    <a:srcRect b="0" l="0" r="0" t="0"/>
-                    <a:stretch>
-                      <a:fillRect/>
-                    </a:stretch>
-                  </pic:blipFill>
-                  <pic:spPr>
-                    <a:xfrm>
-                      <a:off x="0" y="0"/>
-                      <a:ext cx="233363" cy="233363"/>
-                    </a:xfrm>
-                    <a:prstGeom prst="rect"/>
-                    <a:ln/>
-                  </pic:spPr>
-                </pic:pic>
-              </a:graphicData>
-            </a:graphic>
-          </wp:inline>
-        </w:drawing>
-      </w:r>
-      <w:r>
-        <w:rPr>
-          <w:rFonts w:ascii="Open Sans" w:cs="Open Sans" w:eastAsia="Open Sans" w:hAnsi="Open Sans"/>
-          <w:b w:val="1"/>
-          <w:rtl w:val="0"/>
-        </w:rPr>
-        <w:t xml:space="preserve">Lock-in amplifier power supply</w:t>
-      </w:r>
-    </w:p>
-    <w:p>
-      <w:pPr>
-        <w:spacing w:line="240" w:lineRule="auto"/>
-        <w:contextualSpacing w:val="0"/>
-        <w:jc w:val="both"/>
-        <w:rPr>
-          <w:rFonts w:ascii="Open Sans" w:cs="Open Sans" w:eastAsia="Open Sans" w:hAnsi="Open Sans"/>
-          <w:b w:val="1"/>
-        </w:rPr>
-      </w:pPr>
-      <w:r>
-        <w:rPr>
-          <w:rtl w:val="0"/>
-        </w:rPr>
-      </w:r>
-    </w:p>
-    <w:p>
-      <w:pPr>
-        <w:spacing w:line="240" w:lineRule="auto"/>
-        <w:contextualSpacing w:val="0"/>
-        <w:jc w:val="both"/>
-        <w:rPr>
-          <w:rFonts w:ascii="Open Sans" w:cs="Open Sans" w:eastAsia="Open Sans" w:hAnsi="Open Sans"/>
-          <w:b w:val="1"/>
-        </w:rPr>
-      </w:pPr>
-      <w:r>
-        <w:rPr>
-          <w:rFonts w:ascii="Open Sans" w:cs="Open Sans" w:eastAsia="Open Sans" w:hAnsi="Open Sans"/>
-          <w:b w:val="1"/>
-        </w:rPr>
-        <w:drawing>
-          <wp:inline distB="114300" distT="114300" distL="114300" distR="114300">
-            <wp:extent cx="233363" cy="233363"/>
-            <wp:effectExtent b="0" l="0" r="0" t="0"/>
-            <wp:docPr descr="File:Green check.svg - Wikimedia Commons" id="9" name="image13.png"/>
-            <a:graphic>
-              <a:graphicData uri="http://schemas.openxmlformats.org/drawingml/2006/picture">
-                <pic:pic>
-                  <pic:nvPicPr>
-                    <pic:cNvPr descr="File:Green check.svg - Wikimedia Commons" id="0" name="image13.png"/>
+                    <pic:cNvPr descr="File:Green check.svg - Wikimedia Commons" id="0" name="image2.png"/>
                     <pic:cNvPicPr preferRelativeResize="0"/>
                   </pic:nvPicPr>
                   <pic:blipFill>
@@ -3488,6 +3521,79 @@
           <w:b w:val="1"/>
           <w:rtl w:val="0"/>
         </w:rPr>
+        <w:t xml:space="preserve">Lock-in amplifier power supply</w:t>
+      </w:r>
+    </w:p>
+    <w:p>
+      <w:pPr>
+        <w:spacing w:line="240" w:lineRule="auto"/>
+        <w:contextualSpacing w:val="0"/>
+        <w:jc w:val="both"/>
+        <w:rPr>
+          <w:rFonts w:ascii="Open Sans" w:cs="Open Sans" w:eastAsia="Open Sans" w:hAnsi="Open Sans"/>
+          <w:b w:val="1"/>
+        </w:rPr>
+      </w:pPr>
+      <w:r>
+        <w:rPr>
+          <w:rtl w:val="0"/>
+        </w:rPr>
+      </w:r>
+    </w:p>
+    <w:p>
+      <w:pPr>
+        <w:spacing w:line="240" w:lineRule="auto"/>
+        <w:contextualSpacing w:val="0"/>
+        <w:jc w:val="both"/>
+        <w:rPr>
+          <w:rFonts w:ascii="Open Sans" w:cs="Open Sans" w:eastAsia="Open Sans" w:hAnsi="Open Sans"/>
+          <w:b w:val="1"/>
+        </w:rPr>
+      </w:pPr>
+      <w:r>
+        <w:rPr>
+          <w:rFonts w:ascii="Open Sans" w:cs="Open Sans" w:eastAsia="Open Sans" w:hAnsi="Open Sans"/>
+          <w:b w:val="1"/>
+        </w:rPr>
+        <w:drawing>
+          <wp:inline distB="114300" distT="114300" distL="114300" distR="114300">
+            <wp:extent cx="233363" cy="233363"/>
+            <wp:effectExtent b="0" l="0" r="0" t="0"/>
+            <wp:docPr descr="File:Green check.svg - Wikimedia Commons" id="9" name="image13.png"/>
+            <a:graphic>
+              <a:graphicData uri="http://schemas.openxmlformats.org/drawingml/2006/picture">
+                <pic:pic>
+                  <pic:nvPicPr>
+                    <pic:cNvPr descr="File:Green check.svg - Wikimedia Commons" id="0" name="image13.png"/>
+                    <pic:cNvPicPr preferRelativeResize="0"/>
+                  </pic:nvPicPr>
+                  <pic:blipFill>
+                    <a:blip r:embed="rId18"/>
+                    <a:srcRect b="0" l="0" r="0" t="0"/>
+                    <a:stretch>
+                      <a:fillRect/>
+                    </a:stretch>
+                  </pic:blipFill>
+                  <pic:spPr>
+                    <a:xfrm>
+                      <a:off x="0" y="0"/>
+                      <a:ext cx="233363" cy="233363"/>
+                    </a:xfrm>
+                    <a:prstGeom prst="rect"/>
+                    <a:ln/>
+                  </pic:spPr>
+                </pic:pic>
+              </a:graphicData>
+            </a:graphic>
+          </wp:inline>
+        </w:drawing>
+      </w:r>
+      <w:r>
+        <w:rPr>
+          <w:rFonts w:ascii="Open Sans" w:cs="Open Sans" w:eastAsia="Open Sans" w:hAnsi="Open Sans"/>
+          <w:b w:val="1"/>
+          <w:rtl w:val="0"/>
+        </w:rPr>
         <w:t xml:space="preserve">Light source modulation</w:t>
       </w:r>
     </w:p>
@@ -3600,7 +3706,7 @@
           <w:rFonts w:ascii="Open Sans" w:cs="Open Sans" w:eastAsia="Open Sans" w:hAnsi="Open Sans"/>
           <w:rtl w:val="0"/>
         </w:rPr>
-        <w:t xml:space="preserve">), using its analog output and analog input, respectively. The daq operations are provided by c++ code developed in Microsoft Visual Studio. The v_write solution enables acquisition of analog data, while the lockin_amplifier controls the modulation/demodulation scheme. To collect data coherently, start the lockin_amplifier first (open </w:t>
+        <w:t xml:space="preserve">), using its analog output and analog input, respectively. The daq operations are provided by C++ code developed in Microsoft Visual Studio. The v_write solution enables acquisition of analog data, while lockin_amplifier controls the modulation/demodulation scheme. To collect data coherently, start the lockin_amplifier first (open </w:t>
       </w:r>
       <w:r>
         <w:rPr>
@@ -3664,7 +3770,6 @@
         </w:rPr>
         <w:t xml:space="preserve">Design notes: The modulated voltage waveform generated by lockin_amplifier and the daq has offset of zero and amplitude of 9.9. This is the maximum amplitude given the daq’s output range. This waveform is fed directly to the op-amp LED driver. The acquisition range on the daq is set to [-1,1], which is good match to the maximum output range of the lock-in amplifier</w:t>
       </w:r>
-      <w:commentRangeStart w:id="18"/>
       <w:r>
         <w:rPr>
           <w:rFonts w:ascii="Open Sans" w:cs="Open Sans" w:eastAsia="Open Sans" w:hAnsi="Open Sans"/>
@@ -3672,10 +3777,6 @@
         </w:rPr>
         <w:t xml:space="preserve"> [0,0.5].</w:t>
       </w:r>
-      <w:commentRangeEnd w:id="18"/>
-      <w:r>
-        <w:commentReference w:id="18"/>
-      </w:r>
       <w:r>
         <w:rPr>
           <w:rtl w:val="0"/>
@@ -3864,6 +3965,62 @@
           <w:rtl w:val="0"/>
         </w:rPr>
         <w:t xml:space="preserve"> data is provided to test this code.</w:t>
+      </w:r>
+    </w:p>
+    <w:p>
+      <w:pPr>
+        <w:spacing w:line="240" w:lineRule="auto"/>
+        <w:contextualSpacing w:val="0"/>
+        <w:jc w:val="both"/>
+        <w:rPr>
+          <w:rFonts w:ascii="Open Sans" w:cs="Open Sans" w:eastAsia="Open Sans" w:hAnsi="Open Sans"/>
+        </w:rPr>
+      </w:pPr>
+      <w:r>
+        <w:rPr>
+          <w:rtl w:val="0"/>
+        </w:rPr>
+      </w:r>
+    </w:p>
+    <w:p>
+      <w:pPr>
+        <w:spacing w:line="240" w:lineRule="auto"/>
+        <w:contextualSpacing w:val="0"/>
+        <w:jc w:val="both"/>
+        <w:rPr>
+          <w:rFonts w:ascii="Open Sans" w:cs="Open Sans" w:eastAsia="Open Sans" w:hAnsi="Open Sans"/>
+          <w:b w:val="1"/>
+        </w:rPr>
+      </w:pPr>
+      <w:r>
+        <w:rPr>
+          <w:rFonts w:ascii="Open Sans" w:cs="Open Sans" w:eastAsia="Open Sans" w:hAnsi="Open Sans"/>
+          <w:b w:val="1"/>
+          <w:rtl w:val="0"/>
+        </w:rPr>
+        <w:t xml:space="preserve">References</w:t>
+      </w:r>
+    </w:p>
+    <w:p>
+      <w:pPr>
+        <w:spacing w:line="240" w:lineRule="auto"/>
+        <w:ind w:left="0" w:firstLine="0"/>
+        <w:contextualSpacing w:val="0"/>
+        <w:rPr>
+          <w:rFonts w:ascii="Open Sans" w:cs="Open Sans" w:eastAsia="Open Sans" w:hAnsi="Open Sans"/>
+        </w:rPr>
+      </w:pPr>
+      <w:r>
+        <w:rPr>
+          <w:rFonts w:ascii="Calibri" w:cs="Calibri" w:eastAsia="Calibri" w:hAnsi="Calibri"/>
+          <w:rtl w:val="0"/>
+        </w:rPr>
+        <w:t xml:space="preserve">Hamamatsu Photonics, June 2012. [Online]. Available: https://www.hamamatsu.com/resources/pdf/etd/C4900_TACC1013E.pdf.</w:t>
+      </w:r>
+      <w:r>
+        <w:rPr>
+          <w:rtl w:val="0"/>
+        </w:rPr>
       </w:r>
     </w:p>
     <w:sectPr>
@@ -3877,7 +4034,7 @@
 
 <file path=word/comments.xml><?xml version="1.0" encoding="utf-8"?>
 <w:comments xmlns:mc="http://schemas.openxmlformats.org/markup-compatibility/2006" xmlns:o="urn:schemas-microsoft-com:office:office" xmlns:r="http://schemas.openxmlformats.org/officeDocument/2006/relationships" xmlns:m="http://schemas.openxmlformats.org/officeDocument/2006/math" xmlns:v="urn:schemas-microsoft-com:vml" xmlns:wp="http://schemas.openxmlformats.org/drawingml/2006/wordprocessingDrawing" xmlns:w10="urn:schemas-microsoft-com:office:word" xmlns:w="http://schemas.openxmlformats.org/wordprocessingml/2006/main" xmlns:wne="http://schemas.microsoft.com/office/word/2006/wordml" xmlns:sl="http://schemas.openxmlformats.org/schemaLibrary/2006/main" xmlns:a="http://schemas.openxmlformats.org/drawingml/2006/main" xmlns:pic="http://schemas.openxmlformats.org/drawingml/2006/picture" xmlns:c="http://schemas.openxmlformats.org/drawingml/2006/chart" xmlns:lc="http://schemas.openxmlformats.org/drawingml/2006/lockedCanvas" xmlns:dgm="http://schemas.openxmlformats.org/drawingml/2006/diagram" xmlns:wps="http://schemas.microsoft.com/office/word/2010/wordprocessingShape" xmlns:wpg="http://schemas.microsoft.com/office/word/2010/wordprocessingGroup">
-  <w:comment w:author="Kathryn Simone" w:id="12" w:date="2017-11-16T01:46:58Z">
+  <w:comment w:author="Kathryn Simone" w:id="3" w:date="2017-11-16T01:46:58Z">
     <w:p>
       <w:pPr>
         <w:keepNext w:val="0"/>
@@ -3928,7 +4085,7 @@
       </w:r>
     </w:p>
   </w:comment>
-  <w:comment w:author="Kathryn Simone" w:id="13" w:date="2017-11-16T01:47:06Z">
+  <w:comment w:author="Kathryn Simone" w:id="4" w:date="2017-11-16T01:47:06Z">
     <w:p>
       <w:pPr>
         <w:keepNext w:val="0"/>
@@ -3979,7 +4136,7 @@
       </w:r>
     </w:p>
   </w:comment>
-  <w:comment w:author="Kathryn Simone" w:id="2" w:date="2017-11-16T21:49:43Z">
+  <w:comment w:author="Kathryn Simone" w:id="0" w:date="2017-10-11T22:36:17Z">
     <w:p>
       <w:pPr>
         <w:keepNext w:val="0"/>
@@ -4026,11 +4183,11 @@
           <w:vertAlign w:val="baseline"/>
           <w:rtl w:val="0"/>
         </w:rPr>
-        <w:t xml:space="preserve">provide link?</w:t>
+        <w:t xml:space="preserve">this needs to be verified, task created</w:t>
       </w:r>
     </w:p>
   </w:comment>
-  <w:comment w:author="Kathryn Simone" w:id="18" w:date="2017-11-29T16:42:37Z">
+  <w:comment w:author="Kathryn Simone" w:id="2" w:date="2017-10-11T21:51:06Z">
     <w:p>
       <w:pPr>
         <w:keepNext w:val="0"/>
@@ -4077,11 +4234,11 @@
           <w:vertAlign w:val="baseline"/>
           <w:rtl w:val="0"/>
         </w:rPr>
-        <w:t xml:space="preserve">what is output range on the daq?</w:t>
+        <w:t xml:space="preserve">amount of time it takes to build</w:t>
       </w:r>
     </w:p>
   </w:comment>
-  <w:comment w:author="Kathryn Simone" w:id="0" w:date="2017-10-11T22:36:17Z">
+  <w:comment w:author="Kathryn Simone" w:id="5" w:date="2017-11-16T19:25:25Z">
     <w:p>
       <w:pPr>
         <w:keepNext w:val="0"/>
@@ -4128,11 +4285,11 @@
           <w:vertAlign w:val="baseline"/>
           <w:rtl w:val="0"/>
         </w:rPr>
-        <w:t xml:space="preserve">this needs to be verified, task created</w:t>
+        <w:t xml:space="preserve">what is this number?</w:t>
       </w:r>
     </w:p>
   </w:comment>
-  <w:comment w:author="Kathryn Simone" w:id="11" w:date="2017-10-11T21:51:06Z">
+  <w:comment w:author="Kathryn Simone" w:id="6" w:date="2017-11-16T19:49:20Z">
     <w:p>
       <w:pPr>
         <w:keepNext w:val="0"/>
@@ -4179,11 +4336,11 @@
           <w:vertAlign w:val="baseline"/>
           <w:rtl w:val="0"/>
         </w:rPr>
-        <w:t xml:space="preserve">amount of time it takes to build</w:t>
+        <w:t xml:space="preserve">need to add this</w:t>
       </w:r>
     </w:p>
   </w:comment>
-  <w:comment w:author="Kathryn Simone" w:id="8" w:date="2017-11-17T00:57:05Z">
+  <w:comment w:author="Kathryn Simone" w:id="7" w:date="2017-11-19T20:05:28Z">
     <w:p>
       <w:pPr>
         <w:keepNext w:val="0"/>
@@ -4230,11 +4387,11 @@
           <w:vertAlign w:val="baseline"/>
           <w:rtl w:val="0"/>
         </w:rPr>
-        <w:t xml:space="preserve">change this and the part number depending on the size of the enclosure used (and we could have done something better)</w:t>
+        <w:t xml:space="preserve">need to make this model</w:t>
       </w:r>
     </w:p>
   </w:comment>
-  <w:comment w:author="Kathryn Simone" w:id="7" w:date="2017-11-16T21:08:41Z">
+  <w:comment w:author="Kathryn Simone" w:id="8" w:date="2017-11-20T05:06:57Z">
     <w:p>
       <w:pPr>
         <w:keepNext w:val="0"/>
@@ -4281,521 +4438,11 @@
           <w:vertAlign w:val="baseline"/>
           <w:rtl w:val="0"/>
         </w:rPr>
-        <w:t xml:space="preserve">need to make this - could use kicad?</w:t>
+        <w:t xml:space="preserve">with an xx-sized set screw</w:t>
       </w:r>
     </w:p>
   </w:comment>
-  <w:comment w:author="Kathryn Simone" w:id="6" w:date="2017-11-17T01:14:17Z">
-    <w:p>
-      <w:pPr>
-        <w:keepNext w:val="0"/>
-        <w:keepLines w:val="0"/>
-        <w:widowControl w:val="0"/>
-        <w:pBdr>
-          <w:top w:space="0" w:sz="0" w:val="nil"/>
-          <w:left w:space="0" w:sz="0" w:val="nil"/>
-          <w:bottom w:space="0" w:sz="0" w:val="nil"/>
-          <w:right w:space="0" w:sz="0" w:val="nil"/>
-          <w:between w:space="0" w:sz="0" w:val="nil"/>
-        </w:pBdr>
-        <w:shd w:fill="auto" w:val="clear"/>
-        <w:spacing w:after="0" w:before="0" w:line="240" w:lineRule="auto"/>
-        <w:ind w:left="0" w:right="0" w:firstLine="0"/>
-        <w:contextualSpacing w:val="0"/>
-        <w:jc w:val="left"/>
-        <w:rPr>
-          <w:rFonts w:ascii="Arial" w:cs="Arial" w:eastAsia="Arial" w:hAnsi="Arial"/>
-          <w:b w:val="0"/>
-          <w:i w:val="0"/>
-          <w:smallCaps w:val="0"/>
-          <w:strike w:val="0"/>
-          <w:color w:val="000000"/>
-          <w:sz w:val="22"/>
-          <w:szCs w:val="22"/>
-          <w:u w:val="none"/>
-          <w:shd w:fill="auto" w:val="clear"/>
-          <w:vertAlign w:val="baseline"/>
-        </w:rPr>
-      </w:pPr>
-      <w:r>
-        <w:rPr>
-          <w:rFonts w:ascii="Arial" w:cs="Arial" w:eastAsia="Arial" w:hAnsi="Arial"/>
-          <w:b w:val="0"/>
-          <w:i w:val="0"/>
-          <w:smallCaps w:val="0"/>
-          <w:strike w:val="0"/>
-          <w:color w:val="000000"/>
-          <w:sz w:val="22"/>
-          <w:szCs w:val="22"/>
-          <w:u w:val="none"/>
-          <w:shd w:fill="auto" w:val="clear"/>
-          <w:vertAlign w:val="baseline"/>
-          <w:rtl w:val="0"/>
-        </w:rPr>
-        <w:t xml:space="preserve">is this right?</w:t>
-      </w:r>
-    </w:p>
-  </w:comment>
-  <w:comment w:author="Kathryn Simone" w:id="5" w:date="2017-11-16T20:48:22Z">
-    <w:p>
-      <w:pPr>
-        <w:keepNext w:val="0"/>
-        <w:keepLines w:val="0"/>
-        <w:widowControl w:val="0"/>
-        <w:pBdr>
-          <w:top w:space="0" w:sz="0" w:val="nil"/>
-          <w:left w:space="0" w:sz="0" w:val="nil"/>
-          <w:bottom w:space="0" w:sz="0" w:val="nil"/>
-          <w:right w:space="0" w:sz="0" w:val="nil"/>
-          <w:between w:space="0" w:sz="0" w:val="nil"/>
-        </w:pBdr>
-        <w:shd w:fill="auto" w:val="clear"/>
-        <w:spacing w:after="0" w:before="0" w:line="240" w:lineRule="auto"/>
-        <w:ind w:left="0" w:right="0" w:firstLine="0"/>
-        <w:contextualSpacing w:val="0"/>
-        <w:jc w:val="left"/>
-        <w:rPr>
-          <w:rFonts w:ascii="Arial" w:cs="Arial" w:eastAsia="Arial" w:hAnsi="Arial"/>
-          <w:b w:val="0"/>
-          <w:i w:val="0"/>
-          <w:smallCaps w:val="0"/>
-          <w:strike w:val="0"/>
-          <w:color w:val="000000"/>
-          <w:sz w:val="22"/>
-          <w:szCs w:val="22"/>
-          <w:u w:val="none"/>
-          <w:shd w:fill="auto" w:val="clear"/>
-          <w:vertAlign w:val="baseline"/>
-        </w:rPr>
-      </w:pPr>
-      <w:r>
-        <w:rPr>
-          <w:rFonts w:ascii="Arial" w:cs="Arial" w:eastAsia="Arial" w:hAnsi="Arial"/>
-          <w:b w:val="0"/>
-          <w:i w:val="0"/>
-          <w:smallCaps w:val="0"/>
-          <w:strike w:val="0"/>
-          <w:color w:val="000000"/>
-          <w:sz w:val="22"/>
-          <w:szCs w:val="22"/>
-          <w:u w:val="none"/>
-          <w:shd w:fill="auto" w:val="clear"/>
-          <w:vertAlign w:val="baseline"/>
-          <w:rtl w:val="0"/>
-        </w:rPr>
-        <w:t xml:space="preserve">specify exact dimensions</w:t>
-      </w:r>
-    </w:p>
-  </w:comment>
-  <w:comment w:author="Kathryn Simone" w:id="14" w:date="2017-11-16T19:25:25Z">
-    <w:p>
-      <w:pPr>
-        <w:keepNext w:val="0"/>
-        <w:keepLines w:val="0"/>
-        <w:widowControl w:val="0"/>
-        <w:pBdr>
-          <w:top w:space="0" w:sz="0" w:val="nil"/>
-          <w:left w:space="0" w:sz="0" w:val="nil"/>
-          <w:bottom w:space="0" w:sz="0" w:val="nil"/>
-          <w:right w:space="0" w:sz="0" w:val="nil"/>
-          <w:between w:space="0" w:sz="0" w:val="nil"/>
-        </w:pBdr>
-        <w:shd w:fill="auto" w:val="clear"/>
-        <w:spacing w:after="0" w:before="0" w:line="240" w:lineRule="auto"/>
-        <w:ind w:left="0" w:right="0" w:firstLine="0"/>
-        <w:contextualSpacing w:val="0"/>
-        <w:jc w:val="left"/>
-        <w:rPr>
-          <w:rFonts w:ascii="Arial" w:cs="Arial" w:eastAsia="Arial" w:hAnsi="Arial"/>
-          <w:b w:val="0"/>
-          <w:i w:val="0"/>
-          <w:smallCaps w:val="0"/>
-          <w:strike w:val="0"/>
-          <w:color w:val="000000"/>
-          <w:sz w:val="22"/>
-          <w:szCs w:val="22"/>
-          <w:u w:val="none"/>
-          <w:shd w:fill="auto" w:val="clear"/>
-          <w:vertAlign w:val="baseline"/>
-        </w:rPr>
-      </w:pPr>
-      <w:r>
-        <w:rPr>
-          <w:rFonts w:ascii="Arial" w:cs="Arial" w:eastAsia="Arial" w:hAnsi="Arial"/>
-          <w:b w:val="0"/>
-          <w:i w:val="0"/>
-          <w:smallCaps w:val="0"/>
-          <w:strike w:val="0"/>
-          <w:color w:val="000000"/>
-          <w:sz w:val="22"/>
-          <w:szCs w:val="22"/>
-          <w:u w:val="none"/>
-          <w:shd w:fill="auto" w:val="clear"/>
-          <w:vertAlign w:val="baseline"/>
-          <w:rtl w:val="0"/>
-        </w:rPr>
-        <w:t xml:space="preserve">what is this number?</w:t>
-      </w:r>
-    </w:p>
-  </w:comment>
-  <w:comment w:author="Kathryn Simone" w:id="15" w:date="2017-11-16T19:49:20Z">
-    <w:p>
-      <w:pPr>
-        <w:keepNext w:val="0"/>
-        <w:keepLines w:val="0"/>
-        <w:widowControl w:val="0"/>
-        <w:pBdr>
-          <w:top w:space="0" w:sz="0" w:val="nil"/>
-          <w:left w:space="0" w:sz="0" w:val="nil"/>
-          <w:bottom w:space="0" w:sz="0" w:val="nil"/>
-          <w:right w:space="0" w:sz="0" w:val="nil"/>
-          <w:between w:space="0" w:sz="0" w:val="nil"/>
-        </w:pBdr>
-        <w:shd w:fill="auto" w:val="clear"/>
-        <w:spacing w:after="0" w:before="0" w:line="240" w:lineRule="auto"/>
-        <w:ind w:left="0" w:right="0" w:firstLine="0"/>
-        <w:contextualSpacing w:val="0"/>
-        <w:jc w:val="left"/>
-        <w:rPr>
-          <w:rFonts w:ascii="Arial" w:cs="Arial" w:eastAsia="Arial" w:hAnsi="Arial"/>
-          <w:b w:val="0"/>
-          <w:i w:val="0"/>
-          <w:smallCaps w:val="0"/>
-          <w:strike w:val="0"/>
-          <w:color w:val="000000"/>
-          <w:sz w:val="22"/>
-          <w:szCs w:val="22"/>
-          <w:u w:val="none"/>
-          <w:shd w:fill="auto" w:val="clear"/>
-          <w:vertAlign w:val="baseline"/>
-        </w:rPr>
-      </w:pPr>
-      <w:r>
-        <w:rPr>
-          <w:rFonts w:ascii="Arial" w:cs="Arial" w:eastAsia="Arial" w:hAnsi="Arial"/>
-          <w:b w:val="0"/>
-          <w:i w:val="0"/>
-          <w:smallCaps w:val="0"/>
-          <w:strike w:val="0"/>
-          <w:color w:val="000000"/>
-          <w:sz w:val="22"/>
-          <w:szCs w:val="22"/>
-          <w:u w:val="none"/>
-          <w:shd w:fill="auto" w:val="clear"/>
-          <w:vertAlign w:val="baseline"/>
-          <w:rtl w:val="0"/>
-        </w:rPr>
-        <w:t xml:space="preserve">need to add this</w:t>
-      </w:r>
-    </w:p>
-  </w:comment>
-  <w:comment w:author="Kathryn Simone" w:id="3" w:date="2017-11-16T20:59:03Z">
-    <w:p>
-      <w:pPr>
-        <w:keepNext w:val="0"/>
-        <w:keepLines w:val="0"/>
-        <w:widowControl w:val="0"/>
-        <w:pBdr>
-          <w:top w:space="0" w:sz="0" w:val="nil"/>
-          <w:left w:space="0" w:sz="0" w:val="nil"/>
-          <w:bottom w:space="0" w:sz="0" w:val="nil"/>
-          <w:right w:space="0" w:sz="0" w:val="nil"/>
-          <w:between w:space="0" w:sz="0" w:val="nil"/>
-        </w:pBdr>
-        <w:shd w:fill="auto" w:val="clear"/>
-        <w:spacing w:after="0" w:before="0" w:line="240" w:lineRule="auto"/>
-        <w:ind w:left="0" w:right="0" w:firstLine="0"/>
-        <w:contextualSpacing w:val="0"/>
-        <w:jc w:val="left"/>
-        <w:rPr>
-          <w:rFonts w:ascii="Arial" w:cs="Arial" w:eastAsia="Arial" w:hAnsi="Arial"/>
-          <w:b w:val="0"/>
-          <w:i w:val="0"/>
-          <w:smallCaps w:val="0"/>
-          <w:strike w:val="0"/>
-          <w:color w:val="000000"/>
-          <w:sz w:val="22"/>
-          <w:szCs w:val="22"/>
-          <w:u w:val="none"/>
-          <w:shd w:fill="auto" w:val="clear"/>
-          <w:vertAlign w:val="baseline"/>
-        </w:rPr>
-      </w:pPr>
-      <w:r>
-        <w:rPr>
-          <w:rFonts w:ascii="Arial" w:cs="Arial" w:eastAsia="Arial" w:hAnsi="Arial"/>
-          <w:b w:val="0"/>
-          <w:i w:val="0"/>
-          <w:smallCaps w:val="0"/>
-          <w:strike w:val="0"/>
-          <w:color w:val="000000"/>
-          <w:sz w:val="22"/>
-          <w:szCs w:val="22"/>
-          <w:u w:val="none"/>
-          <w:shd w:fill="auto" w:val="clear"/>
-          <w:vertAlign w:val="baseline"/>
-          <w:rtl w:val="0"/>
-        </w:rPr>
-        <w:t xml:space="preserve">need to add the parts for this to the parts list</w:t>
-      </w:r>
-    </w:p>
-  </w:comment>
-  <w:comment w:author="Kathryn Simone" w:id="10" w:date="2017-11-19T20:07:01Z">
-    <w:p>
-      <w:pPr>
-        <w:keepNext w:val="0"/>
-        <w:keepLines w:val="0"/>
-        <w:widowControl w:val="0"/>
-        <w:pBdr>
-          <w:top w:space="0" w:sz="0" w:val="nil"/>
-          <w:left w:space="0" w:sz="0" w:val="nil"/>
-          <w:bottom w:space="0" w:sz="0" w:val="nil"/>
-          <w:right w:space="0" w:sz="0" w:val="nil"/>
-          <w:between w:space="0" w:sz="0" w:val="nil"/>
-        </w:pBdr>
-        <w:shd w:fill="auto" w:val="clear"/>
-        <w:spacing w:after="0" w:before="0" w:line="240" w:lineRule="auto"/>
-        <w:ind w:left="0" w:right="0" w:firstLine="0"/>
-        <w:contextualSpacing w:val="0"/>
-        <w:jc w:val="left"/>
-        <w:rPr>
-          <w:rFonts w:ascii="Arial" w:cs="Arial" w:eastAsia="Arial" w:hAnsi="Arial"/>
-          <w:b w:val="0"/>
-          <w:i w:val="0"/>
-          <w:smallCaps w:val="0"/>
-          <w:strike w:val="0"/>
-          <w:color w:val="000000"/>
-          <w:sz w:val="22"/>
-          <w:szCs w:val="22"/>
-          <w:u w:val="none"/>
-          <w:shd w:fill="auto" w:val="clear"/>
-          <w:vertAlign w:val="baseline"/>
-        </w:rPr>
-      </w:pPr>
-      <w:r>
-        <w:rPr>
-          <w:rFonts w:ascii="Arial" w:cs="Arial" w:eastAsia="Arial" w:hAnsi="Arial"/>
-          <w:b w:val="0"/>
-          <w:i w:val="0"/>
-          <w:smallCaps w:val="0"/>
-          <w:strike w:val="0"/>
-          <w:color w:val="000000"/>
-          <w:sz w:val="22"/>
-          <w:szCs w:val="22"/>
-          <w:u w:val="none"/>
-          <w:shd w:fill="auto" w:val="clear"/>
-          <w:vertAlign w:val="baseline"/>
-          <w:rtl w:val="0"/>
-        </w:rPr>
-        <w:t xml:space="preserve">add figure that shows linearity</w:t>
-      </w:r>
-    </w:p>
-  </w:comment>
-  <w:comment w:author="Kathryn Simone" w:id="16" w:date="2017-11-19T20:05:28Z">
-    <w:p>
-      <w:pPr>
-        <w:keepNext w:val="0"/>
-        <w:keepLines w:val="0"/>
-        <w:widowControl w:val="0"/>
-        <w:pBdr>
-          <w:top w:space="0" w:sz="0" w:val="nil"/>
-          <w:left w:space="0" w:sz="0" w:val="nil"/>
-          <w:bottom w:space="0" w:sz="0" w:val="nil"/>
-          <w:right w:space="0" w:sz="0" w:val="nil"/>
-          <w:between w:space="0" w:sz="0" w:val="nil"/>
-        </w:pBdr>
-        <w:shd w:fill="auto" w:val="clear"/>
-        <w:spacing w:after="0" w:before="0" w:line="240" w:lineRule="auto"/>
-        <w:ind w:left="0" w:right="0" w:firstLine="0"/>
-        <w:contextualSpacing w:val="0"/>
-        <w:jc w:val="left"/>
-        <w:rPr>
-          <w:rFonts w:ascii="Arial" w:cs="Arial" w:eastAsia="Arial" w:hAnsi="Arial"/>
-          <w:b w:val="0"/>
-          <w:i w:val="0"/>
-          <w:smallCaps w:val="0"/>
-          <w:strike w:val="0"/>
-          <w:color w:val="000000"/>
-          <w:sz w:val="22"/>
-          <w:szCs w:val="22"/>
-          <w:u w:val="none"/>
-          <w:shd w:fill="auto" w:val="clear"/>
-          <w:vertAlign w:val="baseline"/>
-        </w:rPr>
-      </w:pPr>
-      <w:r>
-        <w:rPr>
-          <w:rFonts w:ascii="Arial" w:cs="Arial" w:eastAsia="Arial" w:hAnsi="Arial"/>
-          <w:b w:val="0"/>
-          <w:i w:val="0"/>
-          <w:smallCaps w:val="0"/>
-          <w:strike w:val="0"/>
-          <w:color w:val="000000"/>
-          <w:sz w:val="22"/>
-          <w:szCs w:val="22"/>
-          <w:u w:val="none"/>
-          <w:shd w:fill="auto" w:val="clear"/>
-          <w:vertAlign w:val="baseline"/>
-          <w:rtl w:val="0"/>
-        </w:rPr>
-        <w:t xml:space="preserve">need to make this model</w:t>
-      </w:r>
-    </w:p>
-  </w:comment>
-  <w:comment w:author="Kathryn Simone" w:id="4" w:date="2017-11-16T20:40:57Z">
-    <w:p>
-      <w:pPr>
-        <w:keepNext w:val="0"/>
-        <w:keepLines w:val="0"/>
-        <w:widowControl w:val="0"/>
-        <w:pBdr>
-          <w:top w:space="0" w:sz="0" w:val="nil"/>
-          <w:left w:space="0" w:sz="0" w:val="nil"/>
-          <w:bottom w:space="0" w:sz="0" w:val="nil"/>
-          <w:right w:space="0" w:sz="0" w:val="nil"/>
-          <w:between w:space="0" w:sz="0" w:val="nil"/>
-        </w:pBdr>
-        <w:shd w:fill="auto" w:val="clear"/>
-        <w:spacing w:after="0" w:before="0" w:line="240" w:lineRule="auto"/>
-        <w:ind w:left="0" w:right="0" w:firstLine="0"/>
-        <w:contextualSpacing w:val="0"/>
-        <w:jc w:val="left"/>
-        <w:rPr>
-          <w:rFonts w:ascii="Arial" w:cs="Arial" w:eastAsia="Arial" w:hAnsi="Arial"/>
-          <w:b w:val="0"/>
-          <w:i w:val="0"/>
-          <w:smallCaps w:val="0"/>
-          <w:strike w:val="0"/>
-          <w:color w:val="000000"/>
-          <w:sz w:val="22"/>
-          <w:szCs w:val="22"/>
-          <w:u w:val="none"/>
-          <w:shd w:fill="auto" w:val="clear"/>
-          <w:vertAlign w:val="baseline"/>
-        </w:rPr>
-      </w:pPr>
-      <w:r>
-        <w:rPr>
-          <w:rFonts w:ascii="Arial" w:cs="Arial" w:eastAsia="Arial" w:hAnsi="Arial"/>
-          <w:b w:val="0"/>
-          <w:i w:val="0"/>
-          <w:smallCaps w:val="0"/>
-          <w:strike w:val="0"/>
-          <w:color w:val="000000"/>
-          <w:sz w:val="22"/>
-          <w:szCs w:val="22"/>
-          <w:u w:val="none"/>
-          <w:shd w:fill="auto" w:val="clear"/>
-          <w:vertAlign w:val="baseline"/>
-          <w:rtl w:val="0"/>
-        </w:rPr>
-        <w:t xml:space="preserve">need to make this and get dimensions from lab!</w:t>
-      </w:r>
-    </w:p>
-  </w:comment>
-  <w:comment w:author="Kathryn Simone" w:id="17" w:date="2017-11-20T05:06:57Z">
-    <w:p>
-      <w:pPr>
-        <w:keepNext w:val="0"/>
-        <w:keepLines w:val="0"/>
-        <w:widowControl w:val="0"/>
-        <w:pBdr>
-          <w:top w:space="0" w:sz="0" w:val="nil"/>
-          <w:left w:space="0" w:sz="0" w:val="nil"/>
-          <w:bottom w:space="0" w:sz="0" w:val="nil"/>
-          <w:right w:space="0" w:sz="0" w:val="nil"/>
-          <w:between w:space="0" w:sz="0" w:val="nil"/>
-        </w:pBdr>
-        <w:shd w:fill="auto" w:val="clear"/>
-        <w:spacing w:after="0" w:before="0" w:line="240" w:lineRule="auto"/>
-        <w:ind w:left="0" w:right="0" w:firstLine="0"/>
-        <w:contextualSpacing w:val="0"/>
-        <w:jc w:val="left"/>
-        <w:rPr>
-          <w:rFonts w:ascii="Arial" w:cs="Arial" w:eastAsia="Arial" w:hAnsi="Arial"/>
-          <w:b w:val="0"/>
-          <w:i w:val="0"/>
-          <w:smallCaps w:val="0"/>
-          <w:strike w:val="0"/>
-          <w:color w:val="000000"/>
-          <w:sz w:val="22"/>
-          <w:szCs w:val="22"/>
-          <w:u w:val="none"/>
-          <w:shd w:fill="auto" w:val="clear"/>
-          <w:vertAlign w:val="baseline"/>
-        </w:rPr>
-      </w:pPr>
-      <w:r>
-        <w:rPr>
-          <w:rFonts w:ascii="Arial" w:cs="Arial" w:eastAsia="Arial" w:hAnsi="Arial"/>
-          <w:b w:val="0"/>
-          <w:i w:val="0"/>
-          <w:smallCaps w:val="0"/>
-          <w:strike w:val="0"/>
-          <w:color w:val="000000"/>
-          <w:sz w:val="22"/>
-          <w:szCs w:val="22"/>
-          <w:u w:val="none"/>
-          <w:shd w:fill="auto" w:val="clear"/>
-          <w:vertAlign w:val="baseline"/>
-          <w:rtl w:val="0"/>
-        </w:rPr>
-        <w:t xml:space="preserve">with an xx-sized set screw</w:t>
-      </w:r>
-    </w:p>
-  </w:comment>
-  <w:comment w:author="Kathryn Simone" w:id="1" w:date="2017-11-16T20:17:34Z">
-    <w:p>
-      <w:pPr>
-        <w:keepNext w:val="0"/>
-        <w:keepLines w:val="0"/>
-        <w:widowControl w:val="0"/>
-        <w:pBdr>
-          <w:top w:space="0" w:sz="0" w:val="nil"/>
-          <w:left w:space="0" w:sz="0" w:val="nil"/>
-          <w:bottom w:space="0" w:sz="0" w:val="nil"/>
-          <w:right w:space="0" w:sz="0" w:val="nil"/>
-          <w:between w:space="0" w:sz="0" w:val="nil"/>
-        </w:pBdr>
-        <w:shd w:fill="auto" w:val="clear"/>
-        <w:spacing w:after="0" w:before="0" w:line="240" w:lineRule="auto"/>
-        <w:ind w:left="0" w:right="0" w:firstLine="0"/>
-        <w:contextualSpacing w:val="0"/>
-        <w:jc w:val="left"/>
-        <w:rPr>
-          <w:rFonts w:ascii="Arial" w:cs="Arial" w:eastAsia="Arial" w:hAnsi="Arial"/>
-          <w:b w:val="0"/>
-          <w:i w:val="0"/>
-          <w:smallCaps w:val="0"/>
-          <w:strike w:val="0"/>
-          <w:color w:val="000000"/>
-          <w:sz w:val="22"/>
-          <w:szCs w:val="22"/>
-          <w:u w:val="none"/>
-          <w:shd w:fill="auto" w:val="clear"/>
-          <w:vertAlign w:val="baseline"/>
-        </w:rPr>
-      </w:pPr>
-      <w:r>
-        <w:rPr>
-          <w:rFonts w:ascii="Arial" w:cs="Arial" w:eastAsia="Arial" w:hAnsi="Arial"/>
-          <w:b w:val="0"/>
-          <w:i w:val="0"/>
-          <w:smallCaps w:val="0"/>
-          <w:strike w:val="0"/>
-          <w:color w:val="000000"/>
-          <w:sz w:val="22"/>
-          <w:szCs w:val="22"/>
-          <w:u w:val="none"/>
-          <w:shd w:fill="auto" w:val="clear"/>
-          <w:vertAlign w:val="baseline"/>
-          <w:rtl w:val="0"/>
-        </w:rPr>
-        <w:t xml:space="preserve">modify kartik's design</w:t>
-      </w:r>
-    </w:p>
-  </w:comment>
-  <w:comment w:author="Kathryn Simone" w:id="9" w:date="2017-11-17T01:24:43Z">
+  <w:comment w:author="Kathryn Simone" w:id="1" w:date="2017-11-17T01:24:43Z">
     <w:p>
       <w:pPr>
         <w:keepNext w:val="0"/>
@@ -5148,4 +4795,324 @@
     </w:tblPr>
   </w:style>
 </w:styles>
+</file>
+
+<file path=word/theme/theme1.xml><?xml version="1.0" encoding="utf-8"?>
+<a:theme xmlns:a="http://schemas.openxmlformats.org/drawingml/2006/main" name="Office Theme">
+  <a:themeElements>
+    <a:clrScheme name="Office">
+      <a:dk1>
+        <a:sysClr val="windowText" lastClr="000000"/>
+      </a:dk1>
+      <a:lt1>
+        <a:sysClr val="window" lastClr="FFFFFF"/>
+      </a:lt1>
+      <a:dk2>
+        <a:srgbClr val="1F497D"/>
+      </a:dk2>
+      <a:lt2>
+        <a:srgbClr val="EEECE1"/>
+      </a:lt2>
+      <a:accent1>
+        <a:srgbClr val="4F81BD"/>
+      </a:accent1>
+      <a:accent2>
+        <a:srgbClr val="C0504D"/>
+      </a:accent2>
+      <a:accent3>
+        <a:srgbClr val="9BBB59"/>
+      </a:accent3>
+      <a:accent4>
+        <a:srgbClr val="8064A2"/>
+      </a:accent4>
+      <a:accent5>
+        <a:srgbClr val="4BACC6"/>
+      </a:accent5>
+      <a:accent6>
+        <a:srgbClr val="F79646"/>
+      </a:accent6>
+      <a:hlink>
+        <a:srgbClr val="0000FF"/>
+      </a:hlink>
+      <a:folHlink>
+        <a:srgbClr val="800080"/>
+      </a:folHlink>
+    </a:clrScheme>
+    <a:fontScheme name="Office">
+      <a:majorFont>
+        <a:latin typeface="Calibri"/>
+        <a:ea typeface=""/>
+        <a:cs typeface=""/>
+        <a:font script="Jpan" typeface="ＭＳ ゴシック"/>
+        <a:font script="Hang" typeface="맑은 고딕"/>
+        <a:font script="Hans" typeface="宋体"/>
+        <a:font script="Hant" typeface="新細明體"/>
+        <a:font script="Arab" typeface="Times New Roman"/>
+        <a:font script="Hebr" typeface="Times New Roman"/>
+        <a:font script="Thai" typeface="Angsana New"/>
+        <a:font script="Ethi" typeface="Nyala"/>
+        <a:font script="Beng" typeface="Vrinda"/>
+        <a:font script="Gujr" typeface="Shruti"/>
+        <a:font script="Khmr" typeface="MoolBoran"/>
+        <a:font script="Knda" typeface="Tunga"/>
+        <a:font script="Guru" typeface="Raavi"/>
+        <a:font script="Cans" typeface="Euphemia"/>
+        <a:font script="Cher" typeface="Plantagenet Cherokee"/>
+        <a:font script="Yiii" typeface="Microsoft Yi Baiti"/>
+        <a:font script="Tibt" typeface="Microsoft Himalaya"/>
+        <a:font script="Thaa" typeface="MV Boli"/>
+        <a:font script="Deva" typeface="Mangal"/>
+        <a:font script="Telu" typeface="Gautami"/>
+        <a:font script="Taml" typeface="Latha"/>
+        <a:font script="Syrc" typeface="Estrangelo Edessa"/>
+        <a:font script="Orya" typeface="Kalinga"/>
+        <a:font script="Mlym" typeface="Kartika"/>
+        <a:font script="Laoo" typeface="DokChampa"/>
+        <a:font script="Sinh" typeface="Iskoola Pota"/>
+        <a:font script="Mong" typeface="Mongolian Baiti"/>
+        <a:font script="Viet" typeface="Times New Roman"/>
+        <a:font script="Uigh" typeface="Microsoft Uighur"/>
+        <a:font script="Geor" typeface="Sylfaen"/>
+      </a:majorFont>
+      <a:minorFont>
+        <a:latin typeface="Cambria"/>
+        <a:ea typeface=""/>
+        <a:cs typeface=""/>
+        <a:font script="Jpan" typeface="ＭＳ 明朝"/>
+        <a:font script="Hang" typeface="맑은 고딕"/>
+        <a:font script="Hans" typeface="宋体"/>
+        <a:font script="Hant" typeface="新細明體"/>
+        <a:font script="Arab" typeface="Arial"/>
+        <a:font script="Hebr" typeface="Arial"/>
+        <a:font script="Thai" typeface="Cordia New"/>
+        <a:font script="Ethi" typeface="Nyala"/>
+        <a:font script="Beng" typeface="Vrinda"/>
+        <a:font script="Gujr" typeface="Shruti"/>
+        <a:font script="Khmr" typeface="DaunPenh"/>
+        <a:font script="Knda" typeface="Tunga"/>
+        <a:font script="Guru" typeface="Raavi"/>
+        <a:font script="Cans" typeface="Euphemia"/>
+        <a:font script="Cher" typeface="Plantagenet Cherokee"/>
+        <a:font script="Yiii" typeface="Microsoft Yi Baiti"/>
+        <a:font script="Tibt" typeface="Microsoft Himalaya"/>
+        <a:font script="Thaa" typeface="MV Boli"/>
+        <a:font script="Deva" typeface="Mangal"/>
+        <a:font script="Telu" typeface="Gautami"/>
+        <a:font script="Taml" typeface="Latha"/>
+        <a:font script="Syrc" typeface="Estrangelo Edessa"/>
+        <a:font script="Orya" typeface="Kalinga"/>
+        <a:font script="Mlym" typeface="Kartika"/>
+        <a:font script="Laoo" typeface="DokChampa"/>
+        <a:font script="Sinh" typeface="Iskoola Pota"/>
+        <a:font script="Mong" typeface="Mongolian Baiti"/>
+        <a:font script="Viet" typeface="Arial"/>
+        <a:font script="Uigh" typeface="Microsoft Uighur"/>
+        <a:font script="Geor" typeface="Sylfaen"/>
+      </a:minorFont>
+    </a:fontScheme>
+    <a:fmtScheme name="Office">
+      <a:fillStyleLst>
+        <a:solidFill>
+          <a:schemeClr val="phClr"/>
+        </a:solidFill>
+        <a:gradFill rotWithShape="1">
+          <a:gsLst>
+            <a:gs pos="0">
+              <a:schemeClr val="phClr">
+                <a:tint val="50000"/>
+                <a:satMod val="300000"/>
+              </a:schemeClr>
+            </a:gs>
+            <a:gs pos="35000">
+              <a:schemeClr val="phClr">
+                <a:tint val="37000"/>
+                <a:satMod val="300000"/>
+              </a:schemeClr>
+            </a:gs>
+            <a:gs pos="100000">
+              <a:schemeClr val="phClr">
+                <a:tint val="15000"/>
+                <a:satMod val="350000"/>
+              </a:schemeClr>
+            </a:gs>
+          </a:gsLst>
+          <a:lin ang="16200000" scaled="1"/>
+        </a:gradFill>
+        <a:gradFill rotWithShape="1">
+          <a:gsLst>
+            <a:gs pos="0">
+              <a:schemeClr val="phClr">
+                <a:tint val="100000"/>
+                <a:shade val="100000"/>
+                <a:satMod val="130000"/>
+              </a:schemeClr>
+            </a:gs>
+            <a:gs pos="100000">
+              <a:schemeClr val="phClr">
+                <a:tint val="50000"/>
+                <a:shade val="100000"/>
+                <a:satMod val="350000"/>
+              </a:schemeClr>
+            </a:gs>
+          </a:gsLst>
+          <a:lin ang="16200000" scaled="0"/>
+        </a:gradFill>
+      </a:fillStyleLst>
+      <a:lnStyleLst>
+        <a:ln w="9525" cap="flat" cmpd="sng" algn="ctr">
+          <a:solidFill>
+            <a:schemeClr val="phClr">
+              <a:shade val="95000"/>
+              <a:satMod val="105000"/>
+            </a:schemeClr>
+          </a:solidFill>
+          <a:prstDash val="solid"/>
+        </a:ln>
+        <a:ln w="25400" cap="flat" cmpd="sng" algn="ctr">
+          <a:solidFill>
+            <a:schemeClr val="phClr"/>
+          </a:solidFill>
+          <a:prstDash val="solid"/>
+        </a:ln>
+        <a:ln w="38100" cap="flat" cmpd="sng" algn="ctr">
+          <a:solidFill>
+            <a:schemeClr val="phClr"/>
+          </a:solidFill>
+          <a:prstDash val="solid"/>
+        </a:ln>
+      </a:lnStyleLst>
+      <a:effectStyleLst>
+        <a:effectStyle>
+          <a:effectLst>
+            <a:outerShdw blurRad="40000" dist="20000" dir="5400000" rotWithShape="0">
+              <a:srgbClr val="000000">
+                <a:alpha val="38000"/>
+              </a:srgbClr>
+            </a:outerShdw>
+          </a:effectLst>
+        </a:effectStyle>
+        <a:effectStyle>
+          <a:effectLst>
+            <a:outerShdw blurRad="40000" dist="23000" dir="5400000" rotWithShape="0">
+              <a:srgbClr val="000000">
+                <a:alpha val="35000"/>
+              </a:srgbClr>
+            </a:outerShdw>
+          </a:effectLst>
+        </a:effectStyle>
+        <a:effectStyle>
+          <a:effectLst>
+            <a:outerShdw blurRad="40000" dist="23000" dir="5400000" rotWithShape="0">
+              <a:srgbClr val="000000">
+                <a:alpha val="35000"/>
+              </a:srgbClr>
+            </a:outerShdw>
+          </a:effectLst>
+          <a:scene3d>
+            <a:camera prst="orthographicFront">
+              <a:rot lat="0" lon="0" rev="0"/>
+            </a:camera>
+            <a:lightRig rig="threePt" dir="t">
+              <a:rot lat="0" lon="0" rev="1200000"/>
+            </a:lightRig>
+          </a:scene3d>
+          <a:sp3d>
+            <a:bevelT w="63500" h="25400"/>
+          </a:sp3d>
+        </a:effectStyle>
+      </a:effectStyleLst>
+      <a:bgFillStyleLst>
+        <a:solidFill>
+          <a:schemeClr val="phClr"/>
+        </a:solidFill>
+        <a:gradFill rotWithShape="1">
+          <a:gsLst>
+            <a:gs pos="0">
+              <a:schemeClr val="phClr">
+                <a:tint val="40000"/>
+                <a:satMod val="350000"/>
+              </a:schemeClr>
+            </a:gs>
+            <a:gs pos="40000">
+              <a:schemeClr val="phClr">
+                <a:tint val="45000"/>
+                <a:shade val="99000"/>
+                <a:satMod val="350000"/>
+              </a:schemeClr>
+            </a:gs>
+            <a:gs pos="100000">
+              <a:schemeClr val="phClr">
+                <a:shade val="20000"/>
+                <a:satMod val="255000"/>
+              </a:schemeClr>
+            </a:gs>
+          </a:gsLst>
+          <a:path path="circle">
+            <a:fillToRect l="50000" t="-80000" r="50000" b="180000"/>
+          </a:path>
+        </a:gradFill>
+        <a:gradFill rotWithShape="1">
+          <a:gsLst>
+            <a:gs pos="0">
+              <a:schemeClr val="phClr">
+                <a:tint val="80000"/>
+                <a:satMod val="300000"/>
+              </a:schemeClr>
+            </a:gs>
+            <a:gs pos="100000">
+              <a:schemeClr val="phClr">
+                <a:shade val="30000"/>
+                <a:satMod val="200000"/>
+              </a:schemeClr>
+            </a:gs>
+          </a:gsLst>
+          <a:path path="circle">
+            <a:fillToRect l="50000" t="50000" r="50000" b="50000"/>
+          </a:path>
+        </a:gradFill>
+      </a:bgFillStyleLst>
+    </a:fmtScheme>
+  </a:themeElements>
+  <a:objectDefaults>
+    <a:spDef>
+      <a:spPr/>
+      <a:bodyPr/>
+      <a:lstStyle/>
+      <a:style>
+        <a:lnRef idx="1">
+          <a:schemeClr val="accent1"/>
+        </a:lnRef>
+        <a:fillRef idx="3">
+          <a:schemeClr val="accent1"/>
+        </a:fillRef>
+        <a:effectRef idx="2">
+          <a:schemeClr val="accent1"/>
+        </a:effectRef>
+        <a:fontRef idx="minor">
+          <a:schemeClr val="lt1"/>
+        </a:fontRef>
+      </a:style>
+    </a:spDef>
+    <a:lnDef>
+      <a:spPr/>
+      <a:bodyPr/>
+      <a:lstStyle/>
+      <a:style>
+        <a:lnRef idx="2">
+          <a:schemeClr val="accent1"/>
+        </a:lnRef>
+        <a:fillRef idx="0">
+          <a:schemeClr val="accent1"/>
+        </a:fillRef>
+        <a:effectRef idx="1">
+          <a:schemeClr val="accent1"/>
+        </a:effectRef>
+        <a:fontRef idx="minor">
+          <a:schemeClr val="tx1"/>
+        </a:fontRef>
+      </a:style>
+    </a:lnDef>
+  </a:objectDefaults>
+  <a:extraClrSchemeLst/>
+</a:theme>
 </file>
</xml_diff>